<commit_message>
finished building kml file and writing the paper
</commit_message>
<xml_diff>
--- a/hw1/Project 1.docx
+++ b/hw1/Project 1.docx
@@ -54,7 +54,56 @@
           <w:rFonts w:ascii="Times New Roman" w:hAnsi="Times New Roman" w:cs="Times New Roman"/>
           <w:sz w:val="24"/>
         </w:rPr>
-        <w:t>his project paper should be one sheet.</w:t>
+        <w:t>he main purpose of the project is to visualize data from two differen</w:t>
+      </w:r>
+      <w:r>
+        <w:rPr>
+          <w:rFonts w:ascii="Times New Roman" w:hAnsi="Times New Roman" w:cs="Times New Roman"/>
+          <w:sz w:val="24"/>
+        </w:rPr>
+        <w:t>t</w:t>
+      </w:r>
+      <w:r>
+        <w:rPr>
+          <w:rFonts w:ascii="Times New Roman" w:hAnsi="Times New Roman" w:cs="Times New Roman"/>
+          <w:sz w:val="24"/>
+        </w:rPr>
+        <w:t xml:space="preserve"> sources, each in an appropriate form. One dataset is the daily temperatures of Daejeon, given the values in degrees Celsius including minimum and maximum values</w:t>
+      </w:r>
+      <w:r>
+        <w:rPr>
+          <w:rFonts w:ascii="Times New Roman" w:hAnsi="Times New Roman" w:cs="Times New Roman"/>
+          <w:sz w:val="24"/>
+        </w:rPr>
+        <w:t xml:space="preserve"> by date</w:t>
+      </w:r>
+      <w:r>
+        <w:rPr>
+          <w:rFonts w:ascii="Times New Roman" w:hAnsi="Times New Roman" w:cs="Times New Roman"/>
+          <w:sz w:val="24"/>
+        </w:rPr>
+        <w:t>. The other is the information of weather stations in Korea, given the</w:t>
+      </w:r>
+      <w:r>
+        <w:rPr>
+          <w:rFonts w:ascii="Times New Roman" w:hAnsi="Times New Roman" w:cs="Times New Roman"/>
+          <w:sz w:val="24"/>
+        </w:rPr>
+        <w:t xml:space="preserve"> ID and</w:t>
+      </w:r>
+      <w:r>
+        <w:rPr>
+          <w:rFonts w:ascii="Times New Roman" w:hAnsi="Times New Roman" w:cs="Times New Roman"/>
+          <w:sz w:val="24"/>
+        </w:rPr>
+        <w:t xml:space="preserve"> coordinates of each station</w:t>
+      </w:r>
+      <w:r>
+        <w:rPr>
+          <w:rFonts w:ascii="Times New Roman" w:hAnsi="Times New Roman" w:cs="Times New Roman"/>
+          <w:sz w:val="24"/>
+        </w:rPr>
+        <w:t>.</w:t>
       </w:r>
     </w:p>
     <w:p>
@@ -70,105 +119,63 @@
           <w:rFonts w:ascii="Times New Roman" w:hAnsi="Times New Roman" w:cs="Times New Roman"/>
           <w:sz w:val="24"/>
         </w:rPr>
-        <w:t xml:space="preserve">beginning </w:t>
-      </w:r>
-      <w:r>
-        <w:rPr>
-          <w:rFonts w:ascii="Times New Roman" w:hAnsi="Times New Roman" w:cs="Times New Roman"/>
-          <w:sz w:val="24"/>
-        </w:rPr>
-        <w:t>1.</w:t>
-      </w:r>
-      <w:r>
-        <w:rPr>
-          <w:rFonts w:ascii="Times New Roman" w:hAnsi="Times New Roman" w:cs="Times New Roman"/>
-          <w:sz w:val="24"/>
-        </w:rPr>
-        <w:t>2</w:t>
-      </w:r>
-      <w:r>
-        <w:rPr>
-          <w:rFonts w:ascii="Times New Roman" w:hAnsi="Times New Roman" w:cs="Times New Roman"/>
-          <w:sz w:val="24"/>
-        </w:rPr>
-        <w:t>7</w:t>
-      </w:r>
-      <w:r>
-        <w:rPr>
-          <w:rFonts w:ascii="Times New Roman" w:hAnsi="Times New Roman" w:cs="Times New Roman"/>
-          <w:sz w:val="24"/>
-        </w:rPr>
-        <w:t xml:space="preserve"> cm from the top of the page and ending with </w:t>
-      </w:r>
-      <w:r>
-        <w:rPr>
-          <w:rFonts w:ascii="Times New Roman" w:hAnsi="Times New Roman" w:cs="Times New Roman"/>
-          <w:sz w:val="24"/>
-        </w:rPr>
-        <w:t>1.27</w:t>
-      </w:r>
-      <w:r>
-        <w:rPr>
-          <w:rFonts w:ascii="Times New Roman" w:hAnsi="Times New Roman" w:cs="Times New Roman"/>
-          <w:sz w:val="24"/>
-        </w:rPr>
-        <w:t xml:space="preserve"> cm from the bottom.  The right and left margins should be </w:t>
-      </w:r>
-      <w:r>
-        <w:rPr>
-          <w:rFonts w:ascii="Times New Roman" w:hAnsi="Times New Roman" w:cs="Times New Roman"/>
-          <w:sz w:val="24"/>
-        </w:rPr>
-        <w:t>1.</w:t>
-      </w:r>
-      <w:r>
-        <w:rPr>
-          <w:rFonts w:ascii="Times New Roman" w:hAnsi="Times New Roman" w:cs="Times New Roman"/>
-          <w:sz w:val="24"/>
-        </w:rPr>
-        <w:t>2</w:t>
-      </w:r>
-      <w:r>
-        <w:rPr>
-          <w:rFonts w:ascii="Times New Roman" w:hAnsi="Times New Roman" w:cs="Times New Roman"/>
-          <w:sz w:val="24"/>
-        </w:rPr>
-        <w:t>7</w:t>
-      </w:r>
-      <w:r>
-        <w:rPr>
-          <w:rFonts w:ascii="Times New Roman" w:hAnsi="Times New Roman" w:cs="Times New Roman"/>
-          <w:sz w:val="24"/>
-        </w:rPr>
-        <w:t xml:space="preserve"> cm. The </w:t>
-      </w:r>
-      <w:r>
-        <w:rPr>
-          <w:rFonts w:ascii="Times New Roman" w:hAnsi="Times New Roman" w:cs="Times New Roman"/>
-          <w:sz w:val="24"/>
-        </w:rPr>
-        <w:t xml:space="preserve">whole </w:t>
-      </w:r>
-      <w:r>
-        <w:rPr>
-          <w:rFonts w:ascii="Times New Roman" w:hAnsi="Times New Roman" w:cs="Times New Roman"/>
-          <w:sz w:val="24"/>
-        </w:rPr>
-        <w:t xml:space="preserve">text must be </w:t>
-      </w:r>
-      <w:r>
-        <w:rPr>
-          <w:rFonts w:ascii="Times New Roman" w:hAnsi="Times New Roman" w:cs="Times New Roman"/>
-          <w:sz w:val="24"/>
-        </w:rPr>
-        <w:t>single-spaced</w:t>
-      </w:r>
-      <w:r>
-        <w:rPr>
-          <w:rFonts w:ascii="Times New Roman" w:hAnsi="Times New Roman" w:cs="Times New Roman"/>
-          <w:sz w:val="24"/>
-        </w:rPr>
-        <w:t>.</w:t>
+        <w:t>T</w:t>
+      </w:r>
+      <w:r>
+        <w:rPr>
+          <w:rFonts w:ascii="Times New Roman" w:hAnsi="Times New Roman" w:cs="Times New Roman"/>
+          <w:sz w:val="24"/>
+        </w:rPr>
+        <w:t xml:space="preserve">he first dataset </w:t>
+      </w:r>
+      <w:r>
+        <w:rPr>
+          <w:rFonts w:ascii="Times New Roman" w:hAnsi="Times New Roman" w:cs="Times New Roman"/>
+          <w:sz w:val="24"/>
+        </w:rPr>
+        <w:t>was chosen to be plotted in deflected line graphs as it could be analyzed as</w:t>
+      </w:r>
+      <w:r>
+        <w:rPr>
+          <w:rFonts w:ascii="Times New Roman" w:hAnsi="Times New Roman" w:cs="Times New Roman"/>
+          <w:sz w:val="24"/>
+        </w:rPr>
+        <w:t xml:space="preserve"> </w:t>
+      </w:r>
+      <w:r>
+        <w:rPr>
+          <w:rFonts w:ascii="Times New Roman" w:hAnsi="Times New Roman" w:cs="Times New Roman"/>
+          <w:sz w:val="24"/>
+        </w:rPr>
+        <w:t xml:space="preserve">a </w:t>
+      </w:r>
+      <w:r>
+        <w:rPr>
+          <w:rFonts w:ascii="Times New Roman" w:hAnsi="Times New Roman" w:cs="Times New Roman"/>
+          <w:sz w:val="24"/>
+        </w:rPr>
+        <w:t>time-serie</w:t>
+      </w:r>
+      <w:r>
+        <w:rPr>
+          <w:rFonts w:ascii="Times New Roman" w:hAnsi="Times New Roman" w:cs="Times New Roman"/>
+          <w:sz w:val="24"/>
+        </w:rPr>
+        <w:t xml:space="preserve">s. Plus, </w:t>
+      </w:r>
+      <w:r>
+        <w:rPr>
+          <w:rFonts w:ascii="Times New Roman" w:hAnsi="Times New Roman" w:cs="Times New Roman"/>
+          <w:sz w:val="24"/>
+        </w:rPr>
+        <w:t>the second dataset</w:t>
+      </w:r>
+      <w:r>
+        <w:rPr>
+          <w:rFonts w:ascii="Times New Roman" w:hAnsi="Times New Roman" w:cs="Times New Roman"/>
+          <w:sz w:val="24"/>
+        </w:rPr>
+        <w:t xml:space="preserve"> was chosen to be plotted as a geographical 3D bar graph on Google Earth.</w:t>
       </w:r>
     </w:p>
     <w:p>
@@ -176,274 +183,6 @@
         <w:spacing w:after="0" w:line="240" w:lineRule="auto"/>
         <w:rPr>
           <w:rFonts w:ascii="Times New Roman" w:hAnsi="Times New Roman" w:cs="Times New Roman"/>
-          <w:sz w:val="24"/>
-        </w:rPr>
-      </w:pPr>
-      <w:r>
-        <w:rPr>
-          <w:rFonts w:ascii="Times New Roman" w:hAnsi="Times New Roman" w:cs="Times New Roman"/>
-          <w:sz w:val="24"/>
-        </w:rPr>
-        <w:t xml:space="preserve">The paper title should be in </w:t>
-      </w:r>
-      <w:r>
-        <w:rPr>
-          <w:rFonts w:ascii="Times New Roman" w:hAnsi="Times New Roman" w:cs="Times New Roman"/>
-          <w:sz w:val="24"/>
-        </w:rPr>
-        <w:t>20</w:t>
-      </w:r>
-      <w:r>
-        <w:rPr>
-          <w:rFonts w:ascii="Times New Roman" w:hAnsi="Times New Roman" w:cs="Times New Roman"/>
-          <w:sz w:val="24"/>
-        </w:rPr>
-        <w:t xml:space="preserve"> </w:t>
-      </w:r>
-      <w:proofErr w:type="spellStart"/>
-      <w:r>
-        <w:rPr>
-          <w:rFonts w:ascii="Times New Roman" w:hAnsi="Times New Roman" w:cs="Times New Roman"/>
-          <w:sz w:val="24"/>
-        </w:rPr>
-        <w:t>pt</w:t>
-      </w:r>
-      <w:proofErr w:type="spellEnd"/>
-      <w:r>
-        <w:rPr>
-          <w:rFonts w:ascii="Times New Roman" w:hAnsi="Times New Roman" w:cs="Times New Roman"/>
-          <w:sz w:val="24"/>
-        </w:rPr>
-        <w:t xml:space="preserve"> boldface type of Times Roman font</w:t>
-      </w:r>
-      <w:r>
-        <w:rPr>
-          <w:rFonts w:ascii="Times New Roman" w:hAnsi="Times New Roman" w:cs="Times New Roman"/>
-          <w:sz w:val="24"/>
-        </w:rPr>
-        <w:t>.</w:t>
-      </w:r>
-      <w:r>
-        <w:rPr>
-          <w:rFonts w:ascii="Times New Roman" w:hAnsi="Times New Roman" w:cs="Times New Roman"/>
-          <w:sz w:val="24"/>
-        </w:rPr>
-        <w:t xml:space="preserve"> Every word in a title must be capitalized</w:t>
-      </w:r>
-      <w:r>
-        <w:rPr>
-          <w:rFonts w:ascii="Times New Roman" w:hAnsi="Times New Roman" w:cs="Times New Roman"/>
-          <w:sz w:val="24"/>
-        </w:rPr>
-        <w:t>.</w:t>
-      </w:r>
-      <w:r>
-        <w:rPr>
-          <w:rFonts w:ascii="Times New Roman" w:hAnsi="Times New Roman" w:cs="Times New Roman"/>
-          <w:sz w:val="24"/>
-        </w:rPr>
-        <w:t xml:space="preserve"> The </w:t>
-      </w:r>
-      <w:r>
-        <w:rPr>
-          <w:rFonts w:ascii="Times New Roman" w:hAnsi="Times New Roman" w:cs="Times New Roman"/>
-          <w:sz w:val="24"/>
-        </w:rPr>
-        <w:t>student</w:t>
-      </w:r>
-      <w:r>
-        <w:rPr>
-          <w:rFonts w:ascii="Times New Roman" w:hAnsi="Times New Roman" w:cs="Times New Roman"/>
-          <w:sz w:val="24"/>
-        </w:rPr>
-        <w:t>’s name should be in 1</w:t>
-      </w:r>
-      <w:r>
-        <w:rPr>
-          <w:rFonts w:ascii="Times New Roman" w:hAnsi="Times New Roman" w:cs="Times New Roman"/>
-          <w:sz w:val="24"/>
-        </w:rPr>
-        <w:t>6</w:t>
-      </w:r>
-      <w:r>
-        <w:rPr>
-          <w:rFonts w:ascii="Times New Roman" w:hAnsi="Times New Roman" w:cs="Times New Roman"/>
-          <w:sz w:val="24"/>
-        </w:rPr>
-        <w:t xml:space="preserve"> </w:t>
-      </w:r>
-      <w:proofErr w:type="spellStart"/>
-      <w:r>
-        <w:rPr>
-          <w:rFonts w:ascii="Times New Roman" w:hAnsi="Times New Roman" w:cs="Times New Roman"/>
-          <w:sz w:val="24"/>
-        </w:rPr>
-        <w:t>pt</w:t>
-      </w:r>
-      <w:proofErr w:type="spellEnd"/>
-      <w:r>
-        <w:rPr>
-          <w:rFonts w:ascii="Times New Roman" w:hAnsi="Times New Roman" w:cs="Times New Roman"/>
-          <w:sz w:val="24"/>
-        </w:rPr>
-        <w:t xml:space="preserve"> of Times Roman font, aligned left</w:t>
-      </w:r>
-      <w:r>
-        <w:rPr>
-          <w:rFonts w:ascii="Times New Roman" w:hAnsi="Times New Roman" w:cs="Times New Roman"/>
-          <w:sz w:val="24"/>
-        </w:rPr>
-        <w:t>.</w:t>
-      </w:r>
-    </w:p>
-    <w:p>
-      <w:pPr>
-        <w:pStyle w:val="0"/>
-        <w:spacing w:before="0" w:beforeAutospacing="0" w:after="0" w:afterAutospacing="0"/>
-        <w:jc w:val="both"/>
-      </w:pPr>
-      <w:r>
-        <w:rPr>
-          <w:rFonts w:ascii="Times New Roman" w:hAnsi="Times New Roman" w:cs="Times New Roman"/>
-          <w:sz w:val="24"/>
-          <w:szCs w:val="24"/>
-        </w:rPr>
-        <w:t xml:space="preserve">The word numbered title(1~5) should be in 12pt bold face of Times Roman font. </w:t>
-      </w:r>
-      <w:r>
-        <w:rPr>
-          <w:rFonts w:ascii="Times New Roman" w:hAnsi="Times New Roman" w:cs="Times New Roman"/>
-          <w:sz w:val="24"/>
-          <w:szCs w:val="24"/>
-        </w:rPr>
-        <w:t>The body</w:t>
-      </w:r>
-      <w:r>
-        <w:rPr>
-          <w:rFonts w:ascii="Times New Roman" w:hAnsi="Times New Roman" w:cs="Times New Roman"/>
-          <w:sz w:val="24"/>
-          <w:szCs w:val="24"/>
-        </w:rPr>
-        <w:t xml:space="preserve"> text</w:t>
-      </w:r>
-      <w:r>
-        <w:rPr>
-          <w:rFonts w:ascii="Times New Roman" w:hAnsi="Times New Roman" w:cs="Times New Roman"/>
-          <w:sz w:val="24"/>
-          <w:szCs w:val="24"/>
-        </w:rPr>
-        <w:t xml:space="preserve"> of the</w:t>
-      </w:r>
-      <w:r>
-        <w:rPr>
-          <w:rFonts w:ascii="Times New Roman" w:hAnsi="Times New Roman" w:cs="Times New Roman"/>
-          <w:sz w:val="24"/>
-          <w:szCs w:val="24"/>
-        </w:rPr>
-        <w:t>m</w:t>
-      </w:r>
-      <w:r>
-        <w:rPr>
-          <w:rFonts w:ascii="Times New Roman" w:hAnsi="Times New Roman" w:cs="Times New Roman"/>
-          <w:sz w:val="24"/>
-          <w:szCs w:val="24"/>
-        </w:rPr>
-        <w:t xml:space="preserve"> should be fully justified in 1</w:t>
-      </w:r>
-      <w:r>
-        <w:rPr>
-          <w:rFonts w:ascii="Times New Roman" w:hAnsi="Times New Roman" w:cs="Times New Roman"/>
-          <w:sz w:val="24"/>
-          <w:szCs w:val="24"/>
-        </w:rPr>
-        <w:t>2</w:t>
-      </w:r>
-      <w:r>
-        <w:rPr>
-          <w:rFonts w:ascii="Times New Roman" w:hAnsi="Times New Roman" w:cs="Times New Roman"/>
-          <w:sz w:val="24"/>
-          <w:szCs w:val="24"/>
-        </w:rPr>
-        <w:t>pt of Times Roman font</w:t>
-      </w:r>
-      <w:r>
-        <w:rPr>
-          <w:rFonts w:ascii="Times New Roman" w:hAnsi="Times New Roman" w:cs="Times New Roman"/>
-          <w:sz w:val="24"/>
-          <w:szCs w:val="24"/>
-        </w:rPr>
-        <w:t xml:space="preserve"> </w:t>
-      </w:r>
-      <w:r>
-        <w:rPr>
-          <w:rFonts w:ascii="Times New Roman" w:hAnsi="Times New Roman" w:cs="Times New Roman"/>
-          <w:sz w:val="24"/>
-          <w:szCs w:val="24"/>
-        </w:rPr>
-        <w:t xml:space="preserve">(including figure captions, tables, </w:t>
-      </w:r>
-      <w:proofErr w:type="spellStart"/>
-      <w:r>
-        <w:rPr>
-          <w:rFonts w:ascii="Times New Roman" w:hAnsi="Times New Roman" w:cs="Times New Roman"/>
-          <w:sz w:val="24"/>
-          <w:szCs w:val="24"/>
-        </w:rPr>
-        <w:t>etc</w:t>
-      </w:r>
-      <w:proofErr w:type="spellEnd"/>
-      <w:r>
-        <w:rPr>
-          <w:rFonts w:ascii="Times New Roman" w:hAnsi="Times New Roman" w:cs="Times New Roman"/>
-          <w:sz w:val="24"/>
-          <w:szCs w:val="24"/>
-        </w:rPr>
-        <w:t>).</w:t>
-      </w:r>
-      <w:r>
-        <w:rPr>
-          <w:rFonts w:ascii="Times New Roman" w:hAnsi="Times New Roman" w:cs="Times New Roman"/>
-          <w:sz w:val="24"/>
-          <w:szCs w:val="24"/>
-        </w:rPr>
-        <w:t xml:space="preserve"> A </w:t>
-      </w:r>
-      <w:r>
-        <w:rPr>
-          <w:rFonts w:ascii="Times New Roman" w:hAnsi="Times New Roman" w:cs="Times New Roman"/>
-          <w:sz w:val="24"/>
-        </w:rPr>
-        <w:t>double</w:t>
-      </w:r>
-      <w:r>
-        <w:rPr>
-          <w:rFonts w:ascii="Times New Roman" w:hAnsi="Times New Roman" w:cs="Times New Roman"/>
-          <w:sz w:val="24"/>
-        </w:rPr>
-        <w:t xml:space="preserve"> column will be used.</w:t>
-      </w:r>
-    </w:p>
-    <w:p>
-      <w:pPr>
-        <w:spacing w:after="0" w:line="240" w:lineRule="auto"/>
-        <w:rPr>
-          <w:rFonts w:ascii="Times New Roman" w:hAnsi="Times New Roman" w:cs="Times New Roman"/>
-          <w:sz w:val="24"/>
-        </w:rPr>
-      </w:pPr>
-    </w:p>
-    <w:p>
-      <w:pPr>
-        <w:pStyle w:val="ListParagraph"/>
-        <w:numPr>
-          <w:ilvl w:val="0"/>
-          <w:numId w:val="1"/>
-        </w:numPr>
-        <w:spacing w:after="0" w:line="240" w:lineRule="auto"/>
-        <w:ind w:leftChars="0"/>
-        <w:rPr>
-          <w:rFonts w:ascii="Times New Roman" w:hAnsi="Times New Roman" w:cs="Times New Roman"/>
-          <w:b/>
           <w:sz w:val="24"/>
         </w:rPr>
       </w:pPr>
@@ -457,12 +196,12 @@
               <wp:anchor distT="45720" distB="45720" distL="114300" distR="114300" simplePos="0" relativeHeight="251659264" behindDoc="0" locked="0" layoutInCell="1" allowOverlap="1">
                 <wp:simplePos x="0" y="0"/>
                 <wp:positionH relativeFrom="column">
-                  <wp:align>right</wp:align>
+                  <wp:posOffset>6350</wp:posOffset>
                 </wp:positionH>
                 <wp:positionV relativeFrom="paragraph">
-                  <wp:posOffset>360045</wp:posOffset>
+                  <wp:posOffset>401955</wp:posOffset>
                 </wp:positionV>
-                <wp:extent cx="3152775" cy="4581525"/>
+                <wp:extent cx="3152775" cy="4314825"/>
                 <wp:effectExtent l="0" t="0" r="28575" b="28575"/>
                 <wp:wrapSquare wrapText="bothSides"/>
                 <wp:docPr id="217" name="텍스트 상자 2"/>
@@ -478,7 +217,7 @@
                       <wps:spPr bwMode="auto">
                         <a:xfrm>
                           <a:off x="0" y="0"/>
-                          <a:ext cx="3152775" cy="4581525"/>
+                          <a:ext cx="3152775" cy="4314825"/>
                         </a:xfrm>
                         <a:prstGeom prst="rect">
                           <a:avLst/>
@@ -510,10 +249,640 @@
                                 <w:rFonts w:ascii="Times New Roman" w:hAnsi="Times New Roman" w:cs="Times New Roman"/>
                                 <w:sz w:val="24"/>
                               </w:rPr>
-                              <w:t>Code part is free format, but the meaning of the variables should be clear and the code should be logical.</w:t>
+                              <w:t># DailyTemperatureDaejeon</w:t>
+                            </w:r>
+                            <w:r>
+                              <w:rPr>
+                                <w:rFonts w:ascii="Times New Roman" w:hAnsi="Times New Roman" w:cs="Times New Roman"/>
+                                <w:sz w:val="24"/>
+                              </w:rPr>
+                              <w:t>.csv</w:t>
+                            </w:r>
+                            <w:r>
+                              <w:rPr>
+                                <w:rFonts w:ascii="Times New Roman" w:hAnsi="Times New Roman" w:cs="Times New Roman"/>
+                                <w:sz w:val="24"/>
+                              </w:rPr>
+                              <w:t>: plot by date</w:t>
                             </w:r>
                           </w:p>
-                          <w:p/>
+                          <w:p>
+                            <w:pPr>
+                              <w:spacing w:after="0" w:line="240" w:lineRule="auto"/>
+                              <w:rPr>
+                                <w:rFonts w:ascii="Times New Roman" w:hAnsi="Times New Roman" w:cs="Times New Roman"/>
+                                <w:sz w:val="24"/>
+                              </w:rPr>
+                            </w:pPr>
+                            <w:proofErr w:type="spellStart"/>
+                            <w:r>
+                              <w:rPr>
+                                <w:rFonts w:ascii="Times New Roman" w:hAnsi="Times New Roman" w:cs="Times New Roman"/>
+                                <w:sz w:val="24"/>
+                              </w:rPr>
+                              <w:t>daily_temp</w:t>
+                            </w:r>
+                            <w:proofErr w:type="spellEnd"/>
+                            <w:r>
+                              <w:rPr>
+                                <w:rFonts w:ascii="Times New Roman" w:hAnsi="Times New Roman" w:cs="Times New Roman"/>
+                                <w:sz w:val="24"/>
+                              </w:rPr>
+                              <w:t>=</w:t>
+                            </w:r>
+                            <w:proofErr w:type="spellStart"/>
+                            <w:proofErr w:type="gramStart"/>
+                            <w:r>
+                              <w:rPr>
+                                <w:rFonts w:ascii="Times New Roman" w:hAnsi="Times New Roman" w:cs="Times New Roman"/>
+                                <w:sz w:val="24"/>
+                              </w:rPr>
+                              <w:t>go.Scatter</w:t>
+                            </w:r>
+                            <w:proofErr w:type="spellEnd"/>
+                            <w:proofErr w:type="gramEnd"/>
+                            <w:r>
+                              <w:rPr>
+                                <w:rFonts w:ascii="Times New Roman" w:hAnsi="Times New Roman" w:cs="Times New Roman"/>
+                                <w:sz w:val="24"/>
+                              </w:rPr>
+                              <w:t>(x=</w:t>
+                            </w:r>
+                            <w:proofErr w:type="spellStart"/>
+                            <w:r>
+                              <w:rPr>
+                                <w:rFonts w:ascii="Times New Roman" w:hAnsi="Times New Roman" w:cs="Times New Roman"/>
+                                <w:sz w:val="24"/>
+                              </w:rPr>
+                              <w:t>date_series</w:t>
+                            </w:r>
+                            <w:proofErr w:type="spellEnd"/>
+                            <w:r>
+                              <w:rPr>
+                                <w:rFonts w:ascii="Times New Roman" w:hAnsi="Times New Roman" w:cs="Times New Roman"/>
+                                <w:sz w:val="24"/>
+                              </w:rPr>
+                              <w:t>, y=</w:t>
+                            </w:r>
+                            <w:proofErr w:type="spellStart"/>
+                            <w:r>
+                              <w:rPr>
+                                <w:rFonts w:ascii="Times New Roman" w:hAnsi="Times New Roman" w:cs="Times New Roman"/>
+                                <w:sz w:val="24"/>
+                              </w:rPr>
+                              <w:t>daejeon</w:t>
+                            </w:r>
+                            <w:proofErr w:type="spellEnd"/>
+                            <w:r>
+                              <w:rPr>
+                                <w:rFonts w:ascii="Times New Roman" w:hAnsi="Times New Roman" w:cs="Times New Roman"/>
+                                <w:sz w:val="24"/>
+                              </w:rPr>
+                              <w:t>['Daily temperature'],</w:t>
+                            </w:r>
+                            <w:r>
+                              <w:rPr>
+                                <w:rFonts w:ascii="Times New Roman" w:hAnsi="Times New Roman" w:cs="Times New Roman"/>
+                                <w:sz w:val="24"/>
+                              </w:rPr>
+                              <w:t xml:space="preserve"> </w:t>
+                            </w:r>
+                            <w:r>
+                              <w:rPr>
+                                <w:rFonts w:ascii="Times New Roman" w:hAnsi="Times New Roman" w:cs="Times New Roman"/>
+                                <w:sz w:val="24"/>
+                              </w:rPr>
+                              <w:t>mode='lines', name='Daily', line=</w:t>
+                            </w:r>
+                            <w:proofErr w:type="spellStart"/>
+                            <w:r>
+                              <w:rPr>
+                                <w:rFonts w:ascii="Times New Roman" w:hAnsi="Times New Roman" w:cs="Times New Roman"/>
+                                <w:sz w:val="24"/>
+                              </w:rPr>
+                              <w:t>dict</w:t>
+                            </w:r>
+                            <w:proofErr w:type="spellEnd"/>
+                            <w:r>
+                              <w:rPr>
+                                <w:rFonts w:ascii="Times New Roman" w:hAnsi="Times New Roman" w:cs="Times New Roman"/>
+                                <w:sz w:val="24"/>
+                              </w:rPr>
+                              <w:t>(color='#0C2141'))</w:t>
+                            </w:r>
+                          </w:p>
+                          <w:p>
+                            <w:pPr>
+                              <w:spacing w:after="0" w:line="240" w:lineRule="auto"/>
+                              <w:rPr>
+                                <w:rFonts w:ascii="Times New Roman" w:hAnsi="Times New Roman" w:cs="Times New Roman"/>
+                                <w:sz w:val="24"/>
+                              </w:rPr>
+                            </w:pPr>
+                            <w:proofErr w:type="spellStart"/>
+                            <w:r>
+                              <w:rPr>
+                                <w:rFonts w:ascii="Times New Roman" w:hAnsi="Times New Roman" w:cs="Times New Roman"/>
+                                <w:sz w:val="24"/>
+                              </w:rPr>
+                              <w:t>maximum_temp</w:t>
+                            </w:r>
+                            <w:proofErr w:type="spellEnd"/>
+                            <w:r>
+                              <w:rPr>
+                                <w:rFonts w:ascii="Times New Roman" w:hAnsi="Times New Roman" w:cs="Times New Roman"/>
+                                <w:sz w:val="24"/>
+                              </w:rPr>
+                              <w:t>=</w:t>
+                            </w:r>
+                            <w:proofErr w:type="spellStart"/>
+                            <w:proofErr w:type="gramStart"/>
+                            <w:r>
+                              <w:rPr>
+                                <w:rFonts w:ascii="Times New Roman" w:hAnsi="Times New Roman" w:cs="Times New Roman"/>
+                                <w:sz w:val="24"/>
+                              </w:rPr>
+                              <w:t>go.Scatter</w:t>
+                            </w:r>
+                            <w:proofErr w:type="spellEnd"/>
+                            <w:proofErr w:type="gramEnd"/>
+                            <w:r>
+                              <w:rPr>
+                                <w:rFonts w:ascii="Times New Roman" w:hAnsi="Times New Roman" w:cs="Times New Roman"/>
+                                <w:sz w:val="24"/>
+                              </w:rPr>
+                              <w:t>(x=</w:t>
+                            </w:r>
+                            <w:proofErr w:type="spellStart"/>
+                            <w:r>
+                              <w:rPr>
+                                <w:rFonts w:ascii="Times New Roman" w:hAnsi="Times New Roman" w:cs="Times New Roman"/>
+                                <w:sz w:val="24"/>
+                              </w:rPr>
+                              <w:t>date_series</w:t>
+                            </w:r>
+                            <w:proofErr w:type="spellEnd"/>
+                            <w:r>
+                              <w:rPr>
+                                <w:rFonts w:ascii="Times New Roman" w:hAnsi="Times New Roman" w:cs="Times New Roman"/>
+                                <w:sz w:val="24"/>
+                              </w:rPr>
+                              <w:t>, y=</w:t>
+                            </w:r>
+                            <w:proofErr w:type="spellStart"/>
+                            <w:r>
+                              <w:rPr>
+                                <w:rFonts w:ascii="Times New Roman" w:hAnsi="Times New Roman" w:cs="Times New Roman"/>
+                                <w:sz w:val="24"/>
+                              </w:rPr>
+                              <w:t>daejeon</w:t>
+                            </w:r>
+                            <w:proofErr w:type="spellEnd"/>
+                            <w:r>
+                              <w:rPr>
+                                <w:rFonts w:ascii="Times New Roman" w:hAnsi="Times New Roman" w:cs="Times New Roman"/>
+                                <w:sz w:val="24"/>
+                              </w:rPr>
+                              <w:t>['Maximum'],mode='</w:t>
+                            </w:r>
+                            <w:proofErr w:type="spellStart"/>
+                            <w:r>
+                              <w:rPr>
+                                <w:rFonts w:ascii="Times New Roman" w:hAnsi="Times New Roman" w:cs="Times New Roman"/>
+                                <w:sz w:val="24"/>
+                              </w:rPr>
+                              <w:t>lines',opacity</w:t>
+                            </w:r>
+                            <w:proofErr w:type="spellEnd"/>
+                            <w:r>
+                              <w:rPr>
+                                <w:rFonts w:ascii="Times New Roman" w:hAnsi="Times New Roman" w:cs="Times New Roman"/>
+                                <w:sz w:val="24"/>
+                              </w:rPr>
+                              <w:t xml:space="preserve"> =.8,name='Highest',</w:t>
+                            </w:r>
+                            <w:r>
+                              <w:rPr>
+                                <w:rFonts w:ascii="Times New Roman" w:hAnsi="Times New Roman" w:cs="Times New Roman"/>
+                                <w:sz w:val="24"/>
+                              </w:rPr>
+                              <w:t xml:space="preserve"> line</w:t>
+                            </w:r>
+                            <w:r>
+                              <w:rPr>
+                                <w:rFonts w:ascii="Times New Roman" w:hAnsi="Times New Roman" w:cs="Times New Roman"/>
+                                <w:sz w:val="24"/>
+                              </w:rPr>
+                              <w:t>=</w:t>
+                            </w:r>
+                            <w:proofErr w:type="spellStart"/>
+                            <w:r>
+                              <w:rPr>
+                                <w:rFonts w:ascii="Times New Roman" w:hAnsi="Times New Roman" w:cs="Times New Roman"/>
+                                <w:sz w:val="24"/>
+                              </w:rPr>
+                              <w:t>dict</w:t>
+                            </w:r>
+                            <w:proofErr w:type="spellEnd"/>
+                            <w:r>
+                              <w:rPr>
+                                <w:rFonts w:ascii="Times New Roman" w:hAnsi="Times New Roman" w:cs="Times New Roman"/>
+                                <w:sz w:val="24"/>
+                              </w:rPr>
+                              <w:t>(color='#EF5350'))</w:t>
+                            </w:r>
+                          </w:p>
+                          <w:p>
+                            <w:pPr>
+                              <w:spacing w:after="0" w:line="240" w:lineRule="auto"/>
+                              <w:rPr>
+                                <w:rFonts w:ascii="Times New Roman" w:hAnsi="Times New Roman" w:cs="Times New Roman"/>
+                                <w:sz w:val="24"/>
+                              </w:rPr>
+                            </w:pPr>
+                            <w:r>
+                              <w:rPr>
+                                <w:rFonts w:ascii="Times New Roman" w:hAnsi="Times New Roman" w:cs="Times New Roman"/>
+                                <w:sz w:val="24"/>
+                              </w:rPr>
+                              <w:t>minimum_temp=</w:t>
+                            </w:r>
+                            <w:proofErr w:type="gramStart"/>
+                            <w:r>
+                              <w:rPr>
+                                <w:rFonts w:ascii="Times New Roman" w:hAnsi="Times New Roman" w:cs="Times New Roman"/>
+                                <w:sz w:val="24"/>
+                              </w:rPr>
+                              <w:t>go.Scatter</w:t>
+                            </w:r>
+                            <w:proofErr w:type="gramEnd"/>
+                            <w:r>
+                              <w:rPr>
+                                <w:rFonts w:ascii="Times New Roman" w:hAnsi="Times New Roman" w:cs="Times New Roman"/>
+                                <w:sz w:val="24"/>
+                              </w:rPr>
+                              <w:t>(x=date_series,y=daejeon['Minimum'],mode='lines',opacity=.8,name='Lowest',line =</w:t>
+                            </w:r>
+                            <w:proofErr w:type="spellStart"/>
+                            <w:r>
+                              <w:rPr>
+                                <w:rFonts w:ascii="Times New Roman" w:hAnsi="Times New Roman" w:cs="Times New Roman"/>
+                                <w:sz w:val="24"/>
+                              </w:rPr>
+                              <w:t>dict</w:t>
+                            </w:r>
+                            <w:proofErr w:type="spellEnd"/>
+                            <w:r>
+                              <w:rPr>
+                                <w:rFonts w:ascii="Times New Roman" w:hAnsi="Times New Roman" w:cs="Times New Roman"/>
+                                <w:sz w:val="24"/>
+                              </w:rPr>
+                              <w:t>(color = '#2068B3'))</w:t>
+                            </w:r>
+                          </w:p>
+                          <w:p>
+                            <w:pPr>
+                              <w:spacing w:after="0" w:line="240" w:lineRule="auto"/>
+                              <w:rPr>
+                                <w:rFonts w:ascii="Times New Roman" w:hAnsi="Times New Roman" w:cs="Times New Roman"/>
+                                <w:sz w:val="24"/>
+                              </w:rPr>
+                            </w:pPr>
+                          </w:p>
+                          <w:p>
+                            <w:pPr>
+                              <w:spacing w:after="0" w:line="240" w:lineRule="auto"/>
+                              <w:rPr>
+                                <w:rFonts w:ascii="Times New Roman" w:hAnsi="Times New Roman" w:cs="Times New Roman"/>
+                                <w:sz w:val="24"/>
+                              </w:rPr>
+                            </w:pPr>
+                            <w:r>
+                              <w:rPr>
+                                <w:rFonts w:ascii="Times New Roman" w:hAnsi="Times New Roman" w:cs="Times New Roman" w:hint="eastAsia"/>
+                                <w:sz w:val="24"/>
+                              </w:rPr>
+                              <w:t>#</w:t>
+                            </w:r>
+                            <w:r>
+                              <w:rPr>
+                                <w:rFonts w:ascii="Times New Roman" w:hAnsi="Times New Roman" w:cs="Times New Roman"/>
+                                <w:sz w:val="24"/>
+                              </w:rPr>
+                              <w:t xml:space="preserve"> DailyTemperatureStation.csv: 3D Bar Plot</w:t>
+                            </w:r>
+                          </w:p>
+                          <w:p>
+                            <w:pPr>
+                              <w:spacing w:after="0" w:line="240" w:lineRule="auto"/>
+                              <w:rPr>
+                                <w:rFonts w:ascii="Times New Roman" w:hAnsi="Times New Roman" w:cs="Times New Roman"/>
+                                <w:sz w:val="24"/>
+                              </w:rPr>
+                            </w:pPr>
+                            <w:r>
+                              <w:rPr>
+                                <w:rFonts w:ascii="Times New Roman" w:hAnsi="Times New Roman" w:cs="Times New Roman" w:hint="eastAsia"/>
+                                <w:sz w:val="24"/>
+                              </w:rPr>
+                              <w:t>#</w:t>
+                            </w:r>
+                            <w:r>
+                              <w:rPr>
+                                <w:rFonts w:ascii="Times New Roman" w:hAnsi="Times New Roman" w:cs="Times New Roman"/>
+                                <w:sz w:val="24"/>
+                              </w:rPr>
+                              <w:t xml:space="preserve"> Categorize by Altitude to put different </w:t>
+                            </w:r>
+                            <w:proofErr w:type="spellStart"/>
+                            <w:r>
+                              <w:rPr>
+                                <w:rFonts w:ascii="Times New Roman" w:hAnsi="Times New Roman" w:cs="Times New Roman"/>
+                                <w:sz w:val="24"/>
+                              </w:rPr>
+                              <w:t>colours</w:t>
+                            </w:r>
+                            <w:proofErr w:type="spellEnd"/>
+                          </w:p>
+                          <w:p>
+                            <w:pPr>
+                              <w:spacing w:after="0" w:line="240" w:lineRule="auto"/>
+                              <w:rPr>
+                                <w:rFonts w:ascii="Times New Roman" w:hAnsi="Times New Roman" w:cs="Times New Roman"/>
+                                <w:sz w:val="24"/>
+                              </w:rPr>
+                            </w:pPr>
+                            <w:r>
+                              <w:rPr>
+                                <w:rFonts w:ascii="Times New Roman" w:hAnsi="Times New Roman" w:cs="Times New Roman"/>
+                                <w:sz w:val="24"/>
+                              </w:rPr>
+                              <w:t>station['</w:t>
+                            </w:r>
+                            <w:proofErr w:type="spellStart"/>
+                            <w:r>
+                              <w:rPr>
+                                <w:rFonts w:ascii="Times New Roman" w:hAnsi="Times New Roman" w:cs="Times New Roman"/>
+                                <w:sz w:val="24"/>
+                              </w:rPr>
+                              <w:t>Alt_range</w:t>
+                            </w:r>
+                            <w:proofErr w:type="spellEnd"/>
+                            <w:proofErr w:type="gramStart"/>
+                            <w:r>
+                              <w:rPr>
+                                <w:rFonts w:ascii="Times New Roman" w:hAnsi="Times New Roman" w:cs="Times New Roman"/>
+                                <w:sz w:val="24"/>
+                              </w:rPr>
+                              <w:t>']=</w:t>
+                            </w:r>
+                            <w:proofErr w:type="spellStart"/>
+                            <w:proofErr w:type="gramEnd"/>
+                            <w:r>
+                              <w:rPr>
+                                <w:rFonts w:ascii="Times New Roman" w:hAnsi="Times New Roman" w:cs="Times New Roman"/>
+                                <w:sz w:val="24"/>
+                              </w:rPr>
+                              <w:t>pd.qcut</w:t>
+                            </w:r>
+                            <w:proofErr w:type="spellEnd"/>
+                            <w:r>
+                              <w:rPr>
+                                <w:rFonts w:ascii="Times New Roman" w:hAnsi="Times New Roman" w:cs="Times New Roman"/>
+                                <w:sz w:val="24"/>
+                              </w:rPr>
+                              <w:t>(station['Altitude (m)'], q = 6)</w:t>
+                            </w:r>
+                          </w:p>
+                          <w:p>
+                            <w:pPr>
+                              <w:spacing w:after="0" w:line="240" w:lineRule="auto"/>
+                              <w:rPr>
+                                <w:rFonts w:ascii="Times New Roman" w:hAnsi="Times New Roman" w:cs="Times New Roman"/>
+                                <w:sz w:val="24"/>
+                              </w:rPr>
+                            </w:pPr>
+                            <w:r>
+                              <w:rPr>
+                                <w:rFonts w:ascii="Times New Roman" w:hAnsi="Times New Roman" w:cs="Times New Roman" w:hint="eastAsia"/>
+                                <w:sz w:val="24"/>
+                              </w:rPr>
+                              <w:t>#</w:t>
+                            </w:r>
+                            <w:r>
+                              <w:rPr>
+                                <w:rFonts w:ascii="Times New Roman" w:hAnsi="Times New Roman" w:cs="Times New Roman"/>
+                                <w:sz w:val="24"/>
+                              </w:rPr>
+                              <w:t xml:space="preserve"> Draw Top Circle of the </w:t>
+                            </w:r>
+                            <w:r>
+                              <w:rPr>
+                                <w:rFonts w:ascii="Times New Roman" w:hAnsi="Times New Roman" w:cs="Times New Roman" w:hint="eastAsia"/>
+                                <w:sz w:val="24"/>
+                              </w:rPr>
+                              <w:t>C</w:t>
+                            </w:r>
+                            <w:r>
+                              <w:rPr>
+                                <w:rFonts w:ascii="Times New Roman" w:hAnsi="Times New Roman" w:cs="Times New Roman"/>
+                                <w:sz w:val="24"/>
+                              </w:rPr>
+                              <w:t>ylinder Bar Plot</w:t>
+                            </w:r>
+                          </w:p>
+                          <w:p>
+                            <w:pPr>
+                              <w:spacing w:after="0" w:line="240" w:lineRule="auto"/>
+                              <w:rPr>
+                                <w:rFonts w:ascii="Times New Roman" w:hAnsi="Times New Roman" w:cs="Times New Roman"/>
+                                <w:sz w:val="24"/>
+                              </w:rPr>
+                            </w:pPr>
+                            <w:r>
+                              <w:rPr>
+                                <w:rFonts w:ascii="Times New Roman" w:hAnsi="Times New Roman" w:cs="Times New Roman"/>
+                                <w:sz w:val="24"/>
+                              </w:rPr>
+                              <w:t>top</w:t>
+                            </w:r>
+                            <w:r>
+                              <w:rPr>
+                                <w:rFonts w:ascii="Times New Roman" w:hAnsi="Times New Roman" w:cs="Times New Roman"/>
+                                <w:sz w:val="24"/>
+                              </w:rPr>
+                              <w:t>=Polycircle(latitude=</w:t>
+                            </w:r>
+                            <w:proofErr w:type="gramStart"/>
+                            <w:r>
+                              <w:rPr>
+                                <w:rFonts w:ascii="Times New Roman" w:hAnsi="Times New Roman" w:cs="Times New Roman"/>
+                                <w:sz w:val="24"/>
+                              </w:rPr>
+                              <w:t>latitude,longitude</w:t>
+                            </w:r>
+                            <w:proofErr w:type="gramEnd"/>
+                            <w:r>
+                              <w:rPr>
+                                <w:rFonts w:ascii="Times New Roman" w:hAnsi="Times New Roman" w:cs="Times New Roman"/>
+                                <w:sz w:val="24"/>
+                              </w:rPr>
+                              <w:t>=longitude,radius=5000,number_of_vertices=36)</w:t>
+                            </w:r>
+                          </w:p>
+                          <w:p>
+                            <w:pPr>
+                              <w:spacing w:after="0" w:line="240" w:lineRule="auto"/>
+                              <w:rPr>
+                                <w:rFonts w:ascii="Times New Roman" w:hAnsi="Times New Roman" w:cs="Times New Roman"/>
+                                <w:sz w:val="24"/>
+                              </w:rPr>
+                            </w:pPr>
+                            <w:r>
+                              <w:rPr>
+                                <w:rFonts w:ascii="Times New Roman" w:hAnsi="Times New Roman" w:cs="Times New Roman" w:hint="eastAsia"/>
+                                <w:sz w:val="24"/>
+                              </w:rPr>
+                              <w:t>#</w:t>
+                            </w:r>
+                            <w:r>
+                              <w:rPr>
+                                <w:rFonts w:ascii="Times New Roman" w:hAnsi="Times New Roman" w:cs="Times New Roman"/>
+                                <w:sz w:val="24"/>
+                              </w:rPr>
+                              <w:t xml:space="preserve"> Draw Wall of the Cylinder Bar Plot</w:t>
+                            </w:r>
+                          </w:p>
+                          <w:p>
+                            <w:pPr>
+                              <w:spacing w:after="0" w:line="240" w:lineRule="auto"/>
+                              <w:rPr>
+                                <w:rFonts w:ascii="Times New Roman" w:hAnsi="Times New Roman" w:cs="Times New Roman"/>
+                                <w:sz w:val="24"/>
+                              </w:rPr>
+                            </w:pPr>
+                            <w:r>
+                              <w:rPr>
+                                <w:rFonts w:ascii="Times New Roman" w:hAnsi="Times New Roman" w:cs="Times New Roman"/>
+                                <w:sz w:val="24"/>
+                              </w:rPr>
+                              <w:t>bar_wall=[tuple(a_point</w:t>
+                            </w:r>
+                            <w:proofErr w:type="gramStart"/>
+                            <w:r>
+                              <w:rPr>
+                                <w:rFonts w:ascii="Times New Roman" w:hAnsi="Times New Roman" w:cs="Times New Roman"/>
+                                <w:sz w:val="24"/>
+                              </w:rPr>
+                              <w:t>),tuple</w:t>
+                            </w:r>
+                            <w:proofErr w:type="gramEnd"/>
+                            <w:r>
+                              <w:rPr>
+                                <w:rFonts w:ascii="Times New Roman" w:hAnsi="Times New Roman" w:cs="Times New Roman"/>
+                                <w:sz w:val="24"/>
+                              </w:rPr>
+                              <w:t>(a_point_with_height),tuple(b_point_with_height),tuple(b_point), tuple(</w:t>
+                            </w:r>
+                            <w:proofErr w:type="spellStart"/>
+                            <w:r>
+                              <w:rPr>
+                                <w:rFonts w:ascii="Times New Roman" w:hAnsi="Times New Roman" w:cs="Times New Roman"/>
+                                <w:sz w:val="24"/>
+                              </w:rPr>
+                              <w:t>a_point</w:t>
+                            </w:r>
+                            <w:proofErr w:type="spellEnd"/>
+                            <w:r>
+                              <w:rPr>
+                                <w:rFonts w:ascii="Times New Roman" w:hAnsi="Times New Roman" w:cs="Times New Roman"/>
+                                <w:sz w:val="24"/>
+                              </w:rPr>
+                              <w:t>)]</w:t>
+                            </w:r>
+                          </w:p>
+                          <w:p>
+                            <w:pPr>
+                              <w:spacing w:after="0" w:line="240" w:lineRule="auto"/>
+                              <w:rPr>
+                                <w:rFonts w:ascii="Times New Roman" w:hAnsi="Times New Roman" w:cs="Times New Roman"/>
+                                <w:sz w:val="24"/>
+                              </w:rPr>
+                            </w:pPr>
+                            <w:r>
+                              <w:rPr>
+                                <w:rFonts w:ascii="Times New Roman" w:hAnsi="Times New Roman" w:cs="Times New Roman"/>
+                                <w:sz w:val="24"/>
+                              </w:rPr>
+                              <w:t>wall=</w:t>
+                            </w:r>
+                            <w:proofErr w:type="spellStart"/>
+                            <w:proofErr w:type="gramStart"/>
+                            <w:r>
+                              <w:rPr>
+                                <w:rFonts w:ascii="Times New Roman" w:hAnsi="Times New Roman" w:cs="Times New Roman"/>
+                                <w:sz w:val="24"/>
+                              </w:rPr>
+                              <w:t>bar.newpolygon</w:t>
+                            </w:r>
+                            <w:proofErr w:type="spellEnd"/>
+                            <w:proofErr w:type="gramEnd"/>
+                            <w:r>
+                              <w:rPr>
+                                <w:rFonts w:ascii="Times New Roman" w:hAnsi="Times New Roman" w:cs="Times New Roman"/>
+                                <w:sz w:val="24"/>
+                              </w:rPr>
+                              <w:t>(</w:t>
+                            </w:r>
+                            <w:proofErr w:type="spellStart"/>
+                            <w:r>
+                              <w:rPr>
+                                <w:rFonts w:ascii="Times New Roman" w:hAnsi="Times New Roman" w:cs="Times New Roman"/>
+                                <w:sz w:val="24"/>
+                              </w:rPr>
+                              <w:t>altitudemode</w:t>
+                            </w:r>
+                            <w:proofErr w:type="spellEnd"/>
+                            <w:r>
+                              <w:rPr>
+                                <w:rFonts w:ascii="Times New Roman" w:hAnsi="Times New Roman" w:cs="Times New Roman"/>
+                                <w:sz w:val="24"/>
+                              </w:rPr>
+                              <w:t xml:space="preserve"> = 'absolute', </w:t>
+                            </w:r>
+                            <w:proofErr w:type="spellStart"/>
+                            <w:r>
+                              <w:rPr>
+                                <w:rFonts w:ascii="Times New Roman" w:hAnsi="Times New Roman" w:cs="Times New Roman"/>
+                                <w:sz w:val="24"/>
+                              </w:rPr>
+                              <w:t>outerboundaryis</w:t>
+                            </w:r>
+                            <w:proofErr w:type="spellEnd"/>
+                            <w:r>
+                              <w:rPr>
+                                <w:rFonts w:ascii="Times New Roman" w:hAnsi="Times New Roman" w:cs="Times New Roman"/>
+                                <w:sz w:val="24"/>
+                              </w:rPr>
+                              <w:t>=tuple(</w:t>
+                            </w:r>
+                            <w:proofErr w:type="spellStart"/>
+                            <w:r>
+                              <w:rPr>
+                                <w:rFonts w:ascii="Times New Roman" w:hAnsi="Times New Roman" w:cs="Times New Roman"/>
+                                <w:sz w:val="24"/>
+                              </w:rPr>
+                              <w:t>bar_wall</w:t>
+                            </w:r>
+                            <w:proofErr w:type="spellEnd"/>
+                            <w:r>
+                              <w:rPr>
+                                <w:rFonts w:ascii="Times New Roman" w:hAnsi="Times New Roman" w:cs="Times New Roman"/>
+                                <w:sz w:val="24"/>
+                              </w:rPr>
+                              <w:t>))</w:t>
+                            </w:r>
+                          </w:p>
                         </w:txbxContent>
                       </wps:txbx>
                       <wps:bodyPr rot="0" vert="horz" wrap="square" lIns="91440" tIns="45720" rIns="91440" bIns="45720" anchor="t" anchorCtr="0">
@@ -537,7 +906,7 @@
                 <v:stroke joinstyle="miter"/>
                 <v:path gradientshapeok="t" o:connecttype="rect"/>
               </v:shapetype>
-              <v:shape id="텍스트 상자 2" o:spid="_x0000_s1026" type="#_x0000_t202" style="position:absolute;left:0;text-align:left;margin-left:197.05pt;margin-top:28.35pt;width:248.25pt;height:360.75pt;z-index:251659264;visibility:visible;mso-wrap-style:square;mso-width-percent:0;mso-height-percent:0;mso-wrap-distance-left:9pt;mso-wrap-distance-top:3.6pt;mso-wrap-distance-right:9pt;mso-wrap-distance-bottom:3.6pt;mso-position-horizontal:right;mso-position-horizontal-relative:text;mso-position-vertical:absolute;mso-position-vertical-relative:text;mso-width-percent:0;mso-height-percent:0;mso-width-relative:margin;mso-height-relative:margin;v-text-anchor:top" o:gfxdata="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">
+              <v:shape id="텍스트 상자 2" o:spid="_x0000_s1026" type="#_x0000_t202" style="position:absolute;left:0;text-align:left;margin-left:.5pt;margin-top:31.65pt;width:248.25pt;height:339.75pt;z-index:251659264;visibility:visible;mso-wrap-style:square;mso-width-percent:0;mso-height-percent:0;mso-wrap-distance-left:9pt;mso-wrap-distance-top:3.6pt;mso-wrap-distance-right:9pt;mso-wrap-distance-bottom:3.6pt;mso-position-horizontal:absolute;mso-position-horizontal-relative:text;mso-position-vertical:absolute;mso-position-vertical-relative:text;mso-width-percent:0;mso-height-percent:0;mso-width-relative:margin;mso-height-relative:margin;v-text-anchor:top" o:gfxdata="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">
                 <v:textbox>
                   <w:txbxContent>
                     <w:p>
@@ -553,10 +922,640 @@
                           <w:rFonts w:ascii="Times New Roman" w:hAnsi="Times New Roman" w:cs="Times New Roman"/>
                           <w:sz w:val="24"/>
                         </w:rPr>
-                        <w:t>Code part is free format, but the meaning of the variables should be clear and the code should be logical.</w:t>
+                        <w:t># DailyTemperatureDaejeon</w:t>
+                      </w:r>
+                      <w:r>
+                        <w:rPr>
+                          <w:rFonts w:ascii="Times New Roman" w:hAnsi="Times New Roman" w:cs="Times New Roman"/>
+                          <w:sz w:val="24"/>
+                        </w:rPr>
+                        <w:t>.csv</w:t>
+                      </w:r>
+                      <w:r>
+                        <w:rPr>
+                          <w:rFonts w:ascii="Times New Roman" w:hAnsi="Times New Roman" w:cs="Times New Roman"/>
+                          <w:sz w:val="24"/>
+                        </w:rPr>
+                        <w:t>: plot by date</w:t>
                       </w:r>
                     </w:p>
-                    <w:p/>
+                    <w:p>
+                      <w:pPr>
+                        <w:spacing w:after="0" w:line="240" w:lineRule="auto"/>
+                        <w:rPr>
+                          <w:rFonts w:ascii="Times New Roman" w:hAnsi="Times New Roman" w:cs="Times New Roman"/>
+                          <w:sz w:val="24"/>
+                        </w:rPr>
+                      </w:pPr>
+                      <w:proofErr w:type="spellStart"/>
+                      <w:r>
+                        <w:rPr>
+                          <w:rFonts w:ascii="Times New Roman" w:hAnsi="Times New Roman" w:cs="Times New Roman"/>
+                          <w:sz w:val="24"/>
+                        </w:rPr>
+                        <w:t>daily_temp</w:t>
+                      </w:r>
+                      <w:proofErr w:type="spellEnd"/>
+                      <w:r>
+                        <w:rPr>
+                          <w:rFonts w:ascii="Times New Roman" w:hAnsi="Times New Roman" w:cs="Times New Roman"/>
+                          <w:sz w:val="24"/>
+                        </w:rPr>
+                        <w:t>=</w:t>
+                      </w:r>
+                      <w:proofErr w:type="spellStart"/>
+                      <w:proofErr w:type="gramStart"/>
+                      <w:r>
+                        <w:rPr>
+                          <w:rFonts w:ascii="Times New Roman" w:hAnsi="Times New Roman" w:cs="Times New Roman"/>
+                          <w:sz w:val="24"/>
+                        </w:rPr>
+                        <w:t>go.Scatter</w:t>
+                      </w:r>
+                      <w:proofErr w:type="spellEnd"/>
+                      <w:proofErr w:type="gramEnd"/>
+                      <w:r>
+                        <w:rPr>
+                          <w:rFonts w:ascii="Times New Roman" w:hAnsi="Times New Roman" w:cs="Times New Roman"/>
+                          <w:sz w:val="24"/>
+                        </w:rPr>
+                        <w:t>(x=</w:t>
+                      </w:r>
+                      <w:proofErr w:type="spellStart"/>
+                      <w:r>
+                        <w:rPr>
+                          <w:rFonts w:ascii="Times New Roman" w:hAnsi="Times New Roman" w:cs="Times New Roman"/>
+                          <w:sz w:val="24"/>
+                        </w:rPr>
+                        <w:t>date_series</w:t>
+                      </w:r>
+                      <w:proofErr w:type="spellEnd"/>
+                      <w:r>
+                        <w:rPr>
+                          <w:rFonts w:ascii="Times New Roman" w:hAnsi="Times New Roman" w:cs="Times New Roman"/>
+                          <w:sz w:val="24"/>
+                        </w:rPr>
+                        <w:t>, y=</w:t>
+                      </w:r>
+                      <w:proofErr w:type="spellStart"/>
+                      <w:r>
+                        <w:rPr>
+                          <w:rFonts w:ascii="Times New Roman" w:hAnsi="Times New Roman" w:cs="Times New Roman"/>
+                          <w:sz w:val="24"/>
+                        </w:rPr>
+                        <w:t>daejeon</w:t>
+                      </w:r>
+                      <w:proofErr w:type="spellEnd"/>
+                      <w:r>
+                        <w:rPr>
+                          <w:rFonts w:ascii="Times New Roman" w:hAnsi="Times New Roman" w:cs="Times New Roman"/>
+                          <w:sz w:val="24"/>
+                        </w:rPr>
+                        <w:t>['Daily temperature'],</w:t>
+                      </w:r>
+                      <w:r>
+                        <w:rPr>
+                          <w:rFonts w:ascii="Times New Roman" w:hAnsi="Times New Roman" w:cs="Times New Roman"/>
+                          <w:sz w:val="24"/>
+                        </w:rPr>
+                        <w:t xml:space="preserve"> </w:t>
+                      </w:r>
+                      <w:r>
+                        <w:rPr>
+                          <w:rFonts w:ascii="Times New Roman" w:hAnsi="Times New Roman" w:cs="Times New Roman"/>
+                          <w:sz w:val="24"/>
+                        </w:rPr>
+                        <w:t>mode='lines', name='Daily', line=</w:t>
+                      </w:r>
+                      <w:proofErr w:type="spellStart"/>
+                      <w:r>
+                        <w:rPr>
+                          <w:rFonts w:ascii="Times New Roman" w:hAnsi="Times New Roman" w:cs="Times New Roman"/>
+                          <w:sz w:val="24"/>
+                        </w:rPr>
+                        <w:t>dict</w:t>
+                      </w:r>
+                      <w:proofErr w:type="spellEnd"/>
+                      <w:r>
+                        <w:rPr>
+                          <w:rFonts w:ascii="Times New Roman" w:hAnsi="Times New Roman" w:cs="Times New Roman"/>
+                          <w:sz w:val="24"/>
+                        </w:rPr>
+                        <w:t>(color='#0C2141'))</w:t>
+                      </w:r>
+                    </w:p>
+                    <w:p>
+                      <w:pPr>
+                        <w:spacing w:after="0" w:line="240" w:lineRule="auto"/>
+                        <w:rPr>
+                          <w:rFonts w:ascii="Times New Roman" w:hAnsi="Times New Roman" w:cs="Times New Roman"/>
+                          <w:sz w:val="24"/>
+                        </w:rPr>
+                      </w:pPr>
+                      <w:proofErr w:type="spellStart"/>
+                      <w:r>
+                        <w:rPr>
+                          <w:rFonts w:ascii="Times New Roman" w:hAnsi="Times New Roman" w:cs="Times New Roman"/>
+                          <w:sz w:val="24"/>
+                        </w:rPr>
+                        <w:t>maximum_temp</w:t>
+                      </w:r>
+                      <w:proofErr w:type="spellEnd"/>
+                      <w:r>
+                        <w:rPr>
+                          <w:rFonts w:ascii="Times New Roman" w:hAnsi="Times New Roman" w:cs="Times New Roman"/>
+                          <w:sz w:val="24"/>
+                        </w:rPr>
+                        <w:t>=</w:t>
+                      </w:r>
+                      <w:proofErr w:type="spellStart"/>
+                      <w:proofErr w:type="gramStart"/>
+                      <w:r>
+                        <w:rPr>
+                          <w:rFonts w:ascii="Times New Roman" w:hAnsi="Times New Roman" w:cs="Times New Roman"/>
+                          <w:sz w:val="24"/>
+                        </w:rPr>
+                        <w:t>go.Scatter</w:t>
+                      </w:r>
+                      <w:proofErr w:type="spellEnd"/>
+                      <w:proofErr w:type="gramEnd"/>
+                      <w:r>
+                        <w:rPr>
+                          <w:rFonts w:ascii="Times New Roman" w:hAnsi="Times New Roman" w:cs="Times New Roman"/>
+                          <w:sz w:val="24"/>
+                        </w:rPr>
+                        <w:t>(x=</w:t>
+                      </w:r>
+                      <w:proofErr w:type="spellStart"/>
+                      <w:r>
+                        <w:rPr>
+                          <w:rFonts w:ascii="Times New Roman" w:hAnsi="Times New Roman" w:cs="Times New Roman"/>
+                          <w:sz w:val="24"/>
+                        </w:rPr>
+                        <w:t>date_series</w:t>
+                      </w:r>
+                      <w:proofErr w:type="spellEnd"/>
+                      <w:r>
+                        <w:rPr>
+                          <w:rFonts w:ascii="Times New Roman" w:hAnsi="Times New Roman" w:cs="Times New Roman"/>
+                          <w:sz w:val="24"/>
+                        </w:rPr>
+                        <w:t>, y=</w:t>
+                      </w:r>
+                      <w:proofErr w:type="spellStart"/>
+                      <w:r>
+                        <w:rPr>
+                          <w:rFonts w:ascii="Times New Roman" w:hAnsi="Times New Roman" w:cs="Times New Roman"/>
+                          <w:sz w:val="24"/>
+                        </w:rPr>
+                        <w:t>daejeon</w:t>
+                      </w:r>
+                      <w:proofErr w:type="spellEnd"/>
+                      <w:r>
+                        <w:rPr>
+                          <w:rFonts w:ascii="Times New Roman" w:hAnsi="Times New Roman" w:cs="Times New Roman"/>
+                          <w:sz w:val="24"/>
+                        </w:rPr>
+                        <w:t>['Maximum'],mode='</w:t>
+                      </w:r>
+                      <w:proofErr w:type="spellStart"/>
+                      <w:r>
+                        <w:rPr>
+                          <w:rFonts w:ascii="Times New Roman" w:hAnsi="Times New Roman" w:cs="Times New Roman"/>
+                          <w:sz w:val="24"/>
+                        </w:rPr>
+                        <w:t>lines',opacity</w:t>
+                      </w:r>
+                      <w:proofErr w:type="spellEnd"/>
+                      <w:r>
+                        <w:rPr>
+                          <w:rFonts w:ascii="Times New Roman" w:hAnsi="Times New Roman" w:cs="Times New Roman"/>
+                          <w:sz w:val="24"/>
+                        </w:rPr>
+                        <w:t xml:space="preserve"> =.8,name='Highest',</w:t>
+                      </w:r>
+                      <w:r>
+                        <w:rPr>
+                          <w:rFonts w:ascii="Times New Roman" w:hAnsi="Times New Roman" w:cs="Times New Roman"/>
+                          <w:sz w:val="24"/>
+                        </w:rPr>
+                        <w:t xml:space="preserve"> line</w:t>
+                      </w:r>
+                      <w:r>
+                        <w:rPr>
+                          <w:rFonts w:ascii="Times New Roman" w:hAnsi="Times New Roman" w:cs="Times New Roman"/>
+                          <w:sz w:val="24"/>
+                        </w:rPr>
+                        <w:t>=</w:t>
+                      </w:r>
+                      <w:proofErr w:type="spellStart"/>
+                      <w:r>
+                        <w:rPr>
+                          <w:rFonts w:ascii="Times New Roman" w:hAnsi="Times New Roman" w:cs="Times New Roman"/>
+                          <w:sz w:val="24"/>
+                        </w:rPr>
+                        <w:t>dict</w:t>
+                      </w:r>
+                      <w:proofErr w:type="spellEnd"/>
+                      <w:r>
+                        <w:rPr>
+                          <w:rFonts w:ascii="Times New Roman" w:hAnsi="Times New Roman" w:cs="Times New Roman"/>
+                          <w:sz w:val="24"/>
+                        </w:rPr>
+                        <w:t>(color='#EF5350'))</w:t>
+                      </w:r>
+                    </w:p>
+                    <w:p>
+                      <w:pPr>
+                        <w:spacing w:after="0" w:line="240" w:lineRule="auto"/>
+                        <w:rPr>
+                          <w:rFonts w:ascii="Times New Roman" w:hAnsi="Times New Roman" w:cs="Times New Roman"/>
+                          <w:sz w:val="24"/>
+                        </w:rPr>
+                      </w:pPr>
+                      <w:r>
+                        <w:rPr>
+                          <w:rFonts w:ascii="Times New Roman" w:hAnsi="Times New Roman" w:cs="Times New Roman"/>
+                          <w:sz w:val="24"/>
+                        </w:rPr>
+                        <w:t>minimum_temp=</w:t>
+                      </w:r>
+                      <w:proofErr w:type="gramStart"/>
+                      <w:r>
+                        <w:rPr>
+                          <w:rFonts w:ascii="Times New Roman" w:hAnsi="Times New Roman" w:cs="Times New Roman"/>
+                          <w:sz w:val="24"/>
+                        </w:rPr>
+                        <w:t>go.Scatter</w:t>
+                      </w:r>
+                      <w:proofErr w:type="gramEnd"/>
+                      <w:r>
+                        <w:rPr>
+                          <w:rFonts w:ascii="Times New Roman" w:hAnsi="Times New Roman" w:cs="Times New Roman"/>
+                          <w:sz w:val="24"/>
+                        </w:rPr>
+                        <w:t>(x=date_series,y=daejeon['Minimum'],mode='lines',opacity=.8,name='Lowest',line =</w:t>
+                      </w:r>
+                      <w:proofErr w:type="spellStart"/>
+                      <w:r>
+                        <w:rPr>
+                          <w:rFonts w:ascii="Times New Roman" w:hAnsi="Times New Roman" w:cs="Times New Roman"/>
+                          <w:sz w:val="24"/>
+                        </w:rPr>
+                        <w:t>dict</w:t>
+                      </w:r>
+                      <w:proofErr w:type="spellEnd"/>
+                      <w:r>
+                        <w:rPr>
+                          <w:rFonts w:ascii="Times New Roman" w:hAnsi="Times New Roman" w:cs="Times New Roman"/>
+                          <w:sz w:val="24"/>
+                        </w:rPr>
+                        <w:t>(color = '#2068B3'))</w:t>
+                      </w:r>
+                    </w:p>
+                    <w:p>
+                      <w:pPr>
+                        <w:spacing w:after="0" w:line="240" w:lineRule="auto"/>
+                        <w:rPr>
+                          <w:rFonts w:ascii="Times New Roman" w:hAnsi="Times New Roman" w:cs="Times New Roman"/>
+                          <w:sz w:val="24"/>
+                        </w:rPr>
+                      </w:pPr>
+                    </w:p>
+                    <w:p>
+                      <w:pPr>
+                        <w:spacing w:after="0" w:line="240" w:lineRule="auto"/>
+                        <w:rPr>
+                          <w:rFonts w:ascii="Times New Roman" w:hAnsi="Times New Roman" w:cs="Times New Roman"/>
+                          <w:sz w:val="24"/>
+                        </w:rPr>
+                      </w:pPr>
+                      <w:r>
+                        <w:rPr>
+                          <w:rFonts w:ascii="Times New Roman" w:hAnsi="Times New Roman" w:cs="Times New Roman" w:hint="eastAsia"/>
+                          <w:sz w:val="24"/>
+                        </w:rPr>
+                        <w:t>#</w:t>
+                      </w:r>
+                      <w:r>
+                        <w:rPr>
+                          <w:rFonts w:ascii="Times New Roman" w:hAnsi="Times New Roman" w:cs="Times New Roman"/>
+                          <w:sz w:val="24"/>
+                        </w:rPr>
+                        <w:t xml:space="preserve"> DailyTemperatureStation.csv: 3D Bar Plot</w:t>
+                      </w:r>
+                    </w:p>
+                    <w:p>
+                      <w:pPr>
+                        <w:spacing w:after="0" w:line="240" w:lineRule="auto"/>
+                        <w:rPr>
+                          <w:rFonts w:ascii="Times New Roman" w:hAnsi="Times New Roman" w:cs="Times New Roman"/>
+                          <w:sz w:val="24"/>
+                        </w:rPr>
+                      </w:pPr>
+                      <w:r>
+                        <w:rPr>
+                          <w:rFonts w:ascii="Times New Roman" w:hAnsi="Times New Roman" w:cs="Times New Roman" w:hint="eastAsia"/>
+                          <w:sz w:val="24"/>
+                        </w:rPr>
+                        <w:t>#</w:t>
+                      </w:r>
+                      <w:r>
+                        <w:rPr>
+                          <w:rFonts w:ascii="Times New Roman" w:hAnsi="Times New Roman" w:cs="Times New Roman"/>
+                          <w:sz w:val="24"/>
+                        </w:rPr>
+                        <w:t xml:space="preserve"> Categorize by Altitude to put different </w:t>
+                      </w:r>
+                      <w:proofErr w:type="spellStart"/>
+                      <w:r>
+                        <w:rPr>
+                          <w:rFonts w:ascii="Times New Roman" w:hAnsi="Times New Roman" w:cs="Times New Roman"/>
+                          <w:sz w:val="24"/>
+                        </w:rPr>
+                        <w:t>colours</w:t>
+                      </w:r>
+                      <w:proofErr w:type="spellEnd"/>
+                    </w:p>
+                    <w:p>
+                      <w:pPr>
+                        <w:spacing w:after="0" w:line="240" w:lineRule="auto"/>
+                        <w:rPr>
+                          <w:rFonts w:ascii="Times New Roman" w:hAnsi="Times New Roman" w:cs="Times New Roman"/>
+                          <w:sz w:val="24"/>
+                        </w:rPr>
+                      </w:pPr>
+                      <w:r>
+                        <w:rPr>
+                          <w:rFonts w:ascii="Times New Roman" w:hAnsi="Times New Roman" w:cs="Times New Roman"/>
+                          <w:sz w:val="24"/>
+                        </w:rPr>
+                        <w:t>station['</w:t>
+                      </w:r>
+                      <w:proofErr w:type="spellStart"/>
+                      <w:r>
+                        <w:rPr>
+                          <w:rFonts w:ascii="Times New Roman" w:hAnsi="Times New Roman" w:cs="Times New Roman"/>
+                          <w:sz w:val="24"/>
+                        </w:rPr>
+                        <w:t>Alt_range</w:t>
+                      </w:r>
+                      <w:proofErr w:type="spellEnd"/>
+                      <w:proofErr w:type="gramStart"/>
+                      <w:r>
+                        <w:rPr>
+                          <w:rFonts w:ascii="Times New Roman" w:hAnsi="Times New Roman" w:cs="Times New Roman"/>
+                          <w:sz w:val="24"/>
+                        </w:rPr>
+                        <w:t>']=</w:t>
+                      </w:r>
+                      <w:proofErr w:type="spellStart"/>
+                      <w:proofErr w:type="gramEnd"/>
+                      <w:r>
+                        <w:rPr>
+                          <w:rFonts w:ascii="Times New Roman" w:hAnsi="Times New Roman" w:cs="Times New Roman"/>
+                          <w:sz w:val="24"/>
+                        </w:rPr>
+                        <w:t>pd.qcut</w:t>
+                      </w:r>
+                      <w:proofErr w:type="spellEnd"/>
+                      <w:r>
+                        <w:rPr>
+                          <w:rFonts w:ascii="Times New Roman" w:hAnsi="Times New Roman" w:cs="Times New Roman"/>
+                          <w:sz w:val="24"/>
+                        </w:rPr>
+                        <w:t>(station['Altitude (m)'], q = 6)</w:t>
+                      </w:r>
+                    </w:p>
+                    <w:p>
+                      <w:pPr>
+                        <w:spacing w:after="0" w:line="240" w:lineRule="auto"/>
+                        <w:rPr>
+                          <w:rFonts w:ascii="Times New Roman" w:hAnsi="Times New Roman" w:cs="Times New Roman"/>
+                          <w:sz w:val="24"/>
+                        </w:rPr>
+                      </w:pPr>
+                      <w:r>
+                        <w:rPr>
+                          <w:rFonts w:ascii="Times New Roman" w:hAnsi="Times New Roman" w:cs="Times New Roman" w:hint="eastAsia"/>
+                          <w:sz w:val="24"/>
+                        </w:rPr>
+                        <w:t>#</w:t>
+                      </w:r>
+                      <w:r>
+                        <w:rPr>
+                          <w:rFonts w:ascii="Times New Roman" w:hAnsi="Times New Roman" w:cs="Times New Roman"/>
+                          <w:sz w:val="24"/>
+                        </w:rPr>
+                        <w:t xml:space="preserve"> Draw Top Circle of the </w:t>
+                      </w:r>
+                      <w:r>
+                        <w:rPr>
+                          <w:rFonts w:ascii="Times New Roman" w:hAnsi="Times New Roman" w:cs="Times New Roman" w:hint="eastAsia"/>
+                          <w:sz w:val="24"/>
+                        </w:rPr>
+                        <w:t>C</w:t>
+                      </w:r>
+                      <w:r>
+                        <w:rPr>
+                          <w:rFonts w:ascii="Times New Roman" w:hAnsi="Times New Roman" w:cs="Times New Roman"/>
+                          <w:sz w:val="24"/>
+                        </w:rPr>
+                        <w:t>ylinder Bar Plot</w:t>
+                      </w:r>
+                    </w:p>
+                    <w:p>
+                      <w:pPr>
+                        <w:spacing w:after="0" w:line="240" w:lineRule="auto"/>
+                        <w:rPr>
+                          <w:rFonts w:ascii="Times New Roman" w:hAnsi="Times New Roman" w:cs="Times New Roman"/>
+                          <w:sz w:val="24"/>
+                        </w:rPr>
+                      </w:pPr>
+                      <w:r>
+                        <w:rPr>
+                          <w:rFonts w:ascii="Times New Roman" w:hAnsi="Times New Roman" w:cs="Times New Roman"/>
+                          <w:sz w:val="24"/>
+                        </w:rPr>
+                        <w:t>top</w:t>
+                      </w:r>
+                      <w:r>
+                        <w:rPr>
+                          <w:rFonts w:ascii="Times New Roman" w:hAnsi="Times New Roman" w:cs="Times New Roman"/>
+                          <w:sz w:val="24"/>
+                        </w:rPr>
+                        <w:t>=Polycircle(latitude=</w:t>
+                      </w:r>
+                      <w:proofErr w:type="gramStart"/>
+                      <w:r>
+                        <w:rPr>
+                          <w:rFonts w:ascii="Times New Roman" w:hAnsi="Times New Roman" w:cs="Times New Roman"/>
+                          <w:sz w:val="24"/>
+                        </w:rPr>
+                        <w:t>latitude,longitude</w:t>
+                      </w:r>
+                      <w:proofErr w:type="gramEnd"/>
+                      <w:r>
+                        <w:rPr>
+                          <w:rFonts w:ascii="Times New Roman" w:hAnsi="Times New Roman" w:cs="Times New Roman"/>
+                          <w:sz w:val="24"/>
+                        </w:rPr>
+                        <w:t>=longitude,radius=5000,number_of_vertices=36)</w:t>
+                      </w:r>
+                    </w:p>
+                    <w:p>
+                      <w:pPr>
+                        <w:spacing w:after="0" w:line="240" w:lineRule="auto"/>
+                        <w:rPr>
+                          <w:rFonts w:ascii="Times New Roman" w:hAnsi="Times New Roman" w:cs="Times New Roman"/>
+                          <w:sz w:val="24"/>
+                        </w:rPr>
+                      </w:pPr>
+                      <w:r>
+                        <w:rPr>
+                          <w:rFonts w:ascii="Times New Roman" w:hAnsi="Times New Roman" w:cs="Times New Roman" w:hint="eastAsia"/>
+                          <w:sz w:val="24"/>
+                        </w:rPr>
+                        <w:t>#</w:t>
+                      </w:r>
+                      <w:r>
+                        <w:rPr>
+                          <w:rFonts w:ascii="Times New Roman" w:hAnsi="Times New Roman" w:cs="Times New Roman"/>
+                          <w:sz w:val="24"/>
+                        </w:rPr>
+                        <w:t xml:space="preserve"> Draw Wall of the Cylinder Bar Plot</w:t>
+                      </w:r>
+                    </w:p>
+                    <w:p>
+                      <w:pPr>
+                        <w:spacing w:after="0" w:line="240" w:lineRule="auto"/>
+                        <w:rPr>
+                          <w:rFonts w:ascii="Times New Roman" w:hAnsi="Times New Roman" w:cs="Times New Roman"/>
+                          <w:sz w:val="24"/>
+                        </w:rPr>
+                      </w:pPr>
+                      <w:r>
+                        <w:rPr>
+                          <w:rFonts w:ascii="Times New Roman" w:hAnsi="Times New Roman" w:cs="Times New Roman"/>
+                          <w:sz w:val="24"/>
+                        </w:rPr>
+                        <w:t>bar_wall=[tuple(a_point</w:t>
+                      </w:r>
+                      <w:proofErr w:type="gramStart"/>
+                      <w:r>
+                        <w:rPr>
+                          <w:rFonts w:ascii="Times New Roman" w:hAnsi="Times New Roman" w:cs="Times New Roman"/>
+                          <w:sz w:val="24"/>
+                        </w:rPr>
+                        <w:t>),tuple</w:t>
+                      </w:r>
+                      <w:proofErr w:type="gramEnd"/>
+                      <w:r>
+                        <w:rPr>
+                          <w:rFonts w:ascii="Times New Roman" w:hAnsi="Times New Roman" w:cs="Times New Roman"/>
+                          <w:sz w:val="24"/>
+                        </w:rPr>
+                        <w:t>(a_point_with_height),tuple(b_point_with_height),tuple(b_point), tuple(</w:t>
+                      </w:r>
+                      <w:proofErr w:type="spellStart"/>
+                      <w:r>
+                        <w:rPr>
+                          <w:rFonts w:ascii="Times New Roman" w:hAnsi="Times New Roman" w:cs="Times New Roman"/>
+                          <w:sz w:val="24"/>
+                        </w:rPr>
+                        <w:t>a_point</w:t>
+                      </w:r>
+                      <w:proofErr w:type="spellEnd"/>
+                      <w:r>
+                        <w:rPr>
+                          <w:rFonts w:ascii="Times New Roman" w:hAnsi="Times New Roman" w:cs="Times New Roman"/>
+                          <w:sz w:val="24"/>
+                        </w:rPr>
+                        <w:t>)]</w:t>
+                      </w:r>
+                    </w:p>
+                    <w:p>
+                      <w:pPr>
+                        <w:spacing w:after="0" w:line="240" w:lineRule="auto"/>
+                        <w:rPr>
+                          <w:rFonts w:ascii="Times New Roman" w:hAnsi="Times New Roman" w:cs="Times New Roman"/>
+                          <w:sz w:val="24"/>
+                        </w:rPr>
+                      </w:pPr>
+                      <w:r>
+                        <w:rPr>
+                          <w:rFonts w:ascii="Times New Roman" w:hAnsi="Times New Roman" w:cs="Times New Roman"/>
+                          <w:sz w:val="24"/>
+                        </w:rPr>
+                        <w:t>wall=</w:t>
+                      </w:r>
+                      <w:proofErr w:type="spellStart"/>
+                      <w:proofErr w:type="gramStart"/>
+                      <w:r>
+                        <w:rPr>
+                          <w:rFonts w:ascii="Times New Roman" w:hAnsi="Times New Roman" w:cs="Times New Roman"/>
+                          <w:sz w:val="24"/>
+                        </w:rPr>
+                        <w:t>bar.newpolygon</w:t>
+                      </w:r>
+                      <w:proofErr w:type="spellEnd"/>
+                      <w:proofErr w:type="gramEnd"/>
+                      <w:r>
+                        <w:rPr>
+                          <w:rFonts w:ascii="Times New Roman" w:hAnsi="Times New Roman" w:cs="Times New Roman"/>
+                          <w:sz w:val="24"/>
+                        </w:rPr>
+                        <w:t>(</w:t>
+                      </w:r>
+                      <w:proofErr w:type="spellStart"/>
+                      <w:r>
+                        <w:rPr>
+                          <w:rFonts w:ascii="Times New Roman" w:hAnsi="Times New Roman" w:cs="Times New Roman"/>
+                          <w:sz w:val="24"/>
+                        </w:rPr>
+                        <w:t>altitudemode</w:t>
+                      </w:r>
+                      <w:proofErr w:type="spellEnd"/>
+                      <w:r>
+                        <w:rPr>
+                          <w:rFonts w:ascii="Times New Roman" w:hAnsi="Times New Roman" w:cs="Times New Roman"/>
+                          <w:sz w:val="24"/>
+                        </w:rPr>
+                        <w:t xml:space="preserve"> = 'absolute', </w:t>
+                      </w:r>
+                      <w:proofErr w:type="spellStart"/>
+                      <w:r>
+                        <w:rPr>
+                          <w:rFonts w:ascii="Times New Roman" w:hAnsi="Times New Roman" w:cs="Times New Roman"/>
+                          <w:sz w:val="24"/>
+                        </w:rPr>
+                        <w:t>outerboundaryis</w:t>
+                      </w:r>
+                      <w:proofErr w:type="spellEnd"/>
+                      <w:r>
+                        <w:rPr>
+                          <w:rFonts w:ascii="Times New Roman" w:hAnsi="Times New Roman" w:cs="Times New Roman"/>
+                          <w:sz w:val="24"/>
+                        </w:rPr>
+                        <w:t>=tuple(</w:t>
+                      </w:r>
+                      <w:proofErr w:type="spellStart"/>
+                      <w:r>
+                        <w:rPr>
+                          <w:rFonts w:ascii="Times New Roman" w:hAnsi="Times New Roman" w:cs="Times New Roman"/>
+                          <w:sz w:val="24"/>
+                        </w:rPr>
+                        <w:t>bar_wall</w:t>
+                      </w:r>
+                      <w:proofErr w:type="spellEnd"/>
+                      <w:r>
+                        <w:rPr>
+                          <w:rFonts w:ascii="Times New Roman" w:hAnsi="Times New Roman" w:cs="Times New Roman"/>
+                          <w:sz w:val="24"/>
+                        </w:rPr>
+                        <w:t>))</w:t>
+                      </w:r>
+                    </w:p>
                   </w:txbxContent>
                 </v:textbox>
                 <w10:wrap type="square"/>
@@ -565,51 +1564,6 @@
           </mc:Fallback>
         </mc:AlternateContent>
       </w:r>
-      <w:r>
-        <w:rPr>
-          <w:rFonts w:ascii="Times New Roman" w:hAnsi="Times New Roman" w:cs="Times New Roman"/>
-          <w:b/>
-          <w:sz w:val="24"/>
-        </w:rPr>
-        <w:t>Core code</w:t>
-      </w:r>
-    </w:p>
-    <w:p>
-      <w:pPr>
-        <w:spacing w:after="0" w:line="240" w:lineRule="auto"/>
-        <w:rPr>
-          <w:rFonts w:ascii="Times New Roman" w:hAnsi="Times New Roman" w:cs="Times New Roman"/>
-          <w:sz w:val="24"/>
-        </w:rPr>
-      </w:pPr>
-    </w:p>
-    <w:p>
-      <w:pPr>
-        <w:spacing w:after="0" w:line="240" w:lineRule="auto"/>
-        <w:rPr>
-          <w:rFonts w:ascii="Times New Roman" w:hAnsi="Times New Roman" w:cs="Times New Roman"/>
-          <w:sz w:val="24"/>
-        </w:rPr>
-      </w:pPr>
-    </w:p>
-    <w:p>
-      <w:pPr>
-        <w:spacing w:after="0" w:line="240" w:lineRule="auto"/>
-        <w:rPr>
-          <w:rFonts w:ascii="Times New Roman" w:hAnsi="Times New Roman" w:cs="Times New Roman"/>
-          <w:sz w:val="24"/>
-        </w:rPr>
-      </w:pPr>
-    </w:p>
-    <w:p>
-      <w:pPr>
-        <w:spacing w:after="0" w:line="240" w:lineRule="auto"/>
-        <w:rPr>
-          <w:rFonts w:ascii="Times New Roman" w:hAnsi="Times New Roman" w:cs="Times New Roman"/>
-          <w:b/>
-          <w:sz w:val="24"/>
-        </w:rPr>
-      </w:pPr>
     </w:p>
     <w:p>
       <w:pPr>
@@ -632,23 +1586,7 @@
           <w:b/>
           <w:sz w:val="24"/>
         </w:rPr>
-        <w:t>Results and p</w:t>
-      </w:r>
-      <w:r>
-        <w:rPr>
-          <w:rFonts w:ascii="Times New Roman" w:hAnsi="Times New Roman" w:cs="Times New Roman"/>
-          <w:b/>
-          <w:sz w:val="24"/>
-        </w:rPr>
-        <w:t>lot</w:t>
-      </w:r>
-      <w:r>
-        <w:rPr>
-          <w:rFonts w:ascii="Times New Roman" w:hAnsi="Times New Roman" w:cs="Times New Roman"/>
-          <w:b/>
-          <w:sz w:val="24"/>
-        </w:rPr>
-        <w:t>s</w:t>
+        <w:t>Core code</w:t>
       </w:r>
     </w:p>
     <w:p>
@@ -656,67 +1594,7 @@
         <w:spacing w:after="0" w:line="240" w:lineRule="auto"/>
         <w:rPr>
           <w:rFonts w:ascii="Times New Roman" w:hAnsi="Times New Roman" w:cs="Times New Roman"/>
-          <w:sz w:val="24"/>
-        </w:rPr>
-      </w:pPr>
-      <w:r>
-        <w:rPr>
-          <w:rFonts w:ascii="Times New Roman" w:hAnsi="Times New Roman" w:cs="Times New Roman"/>
-          <w:sz w:val="24"/>
-        </w:rPr>
-        <w:t>Captions should be 12pt boldface of Times Roman font. They should be numbered (e.g., “Table 1” or “Figure 2”). Figure’s captions should be centered below the image or picture, and Table captions should be centered above the table body.</w:t>
-      </w:r>
-    </w:p>
-    <w:p>
-      <w:pPr>
-        <w:spacing w:after="0" w:line="240" w:lineRule="auto"/>
-        <w:rPr>
-          <w:rFonts w:ascii="Times New Roman" w:hAnsi="Times New Roman" w:cs="Times New Roman"/>
-          <w:sz w:val="24"/>
-        </w:rPr>
-      </w:pPr>
-    </w:p>
-    <w:p>
-      <w:pPr>
-        <w:spacing w:after="0" w:line="240" w:lineRule="auto"/>
-        <w:rPr>
-          <w:rFonts w:ascii="Times New Roman" w:hAnsi="Times New Roman" w:cs="Times New Roman"/>
-          <w:sz w:val="24"/>
-        </w:rPr>
-      </w:pPr>
-    </w:p>
-    <w:p>
-      <w:pPr>
-        <w:spacing w:after="0" w:line="240" w:lineRule="auto"/>
-        <w:rPr>
-          <w:rFonts w:ascii="Times New Roman" w:hAnsi="Times New Roman" w:cs="Times New Roman"/>
-          <w:sz w:val="24"/>
-        </w:rPr>
-      </w:pPr>
-    </w:p>
-    <w:p>
-      <w:pPr>
-        <w:spacing w:after="0" w:line="240" w:lineRule="auto"/>
-        <w:rPr>
-          <w:rFonts w:ascii="Times New Roman" w:hAnsi="Times New Roman" w:cs="Times New Roman"/>
-          <w:sz w:val="24"/>
-        </w:rPr>
-      </w:pPr>
-    </w:p>
-    <w:p>
-      <w:pPr>
-        <w:spacing w:after="0" w:line="240" w:lineRule="auto"/>
-        <w:rPr>
-          <w:rFonts w:ascii="Times New Roman" w:hAnsi="Times New Roman" w:cs="Times New Roman"/>
-          <w:sz w:val="24"/>
-        </w:rPr>
-      </w:pPr>
-    </w:p>
-    <w:p>
-      <w:pPr>
-        <w:spacing w:after="0" w:line="240" w:lineRule="auto"/>
-        <w:rPr>
-          <w:rFonts w:ascii="Times New Roman" w:hAnsi="Times New Roman" w:cs="Times New Roman"/>
+          <w:b/>
           <w:sz w:val="24"/>
         </w:rPr>
       </w:pPr>
@@ -742,7 +1620,7 @@
           <w:b/>
           <w:sz w:val="24"/>
         </w:rPr>
-        <w:t>D</w:t>
+        <w:t>Results and p</w:t>
       </w:r>
       <w:r>
         <w:rPr>
@@ -750,84 +1628,289 @@
           <w:b/>
           <w:sz w:val="24"/>
         </w:rPr>
-        <w:t>iscussion</w:t>
+        <w:t>lot</w:t>
+      </w:r>
+      <w:r>
+        <w:rPr>
+          <w:rFonts w:ascii="Times New Roman" w:hAnsi="Times New Roman" w:cs="Times New Roman"/>
+          <w:b/>
+          <w:sz w:val="24"/>
+        </w:rPr>
+        <w:t>s</w:t>
       </w:r>
     </w:p>
     <w:p>
       <w:pPr>
         <w:spacing w:after="0" w:line="240" w:lineRule="auto"/>
-        <w:rPr>
-          <w:rFonts w:ascii="Times New Roman" w:hAnsi="Times New Roman" w:cs="Times New Roman"/>
-          <w:b/>
-          <w:sz w:val="24"/>
-        </w:rPr>
-      </w:pPr>
-      <w:r>
-        <w:rPr>
-          <w:rFonts w:ascii="Times New Roman" w:hAnsi="Times New Roman" w:cs="Times New Roman"/>
-          <w:sz w:val="24"/>
-        </w:rPr>
-        <w:t>Please submit the project paper in a wooden box hanging on the wall of the office in Room 3</w:t>
-      </w:r>
-      <w:r>
-        <w:rPr>
-          <w:rFonts w:ascii="Times New Roman" w:hAnsi="Times New Roman" w:cs="Times New Roman"/>
-          <w:sz w:val="24"/>
-        </w:rPr>
-        <w:t>205</w:t>
-      </w:r>
-      <w:r>
-        <w:rPr>
-          <w:rFonts w:ascii="Times New Roman" w:hAnsi="Times New Roman" w:cs="Times New Roman"/>
-          <w:sz w:val="24"/>
-        </w:rPr>
-        <w:t>.</w:t>
+        <w:jc w:val="center"/>
+        <w:rPr>
+          <w:rFonts w:ascii="Times New Roman" w:hAnsi="Times New Roman" w:cs="Times New Roman"/>
+          <w:sz w:val="24"/>
+        </w:rPr>
+      </w:pPr>
+      <w:r>
+        <w:rPr>
+          <w:noProof/>
+        </w:rPr>
+        <w:drawing>
+          <wp:inline distT="0" distB="0" distL="0" distR="0" wp14:anchorId="2925D96C" wp14:editId="271DD292">
+            <wp:extent cx="2865056" cy="1409700"/>
+            <wp:effectExtent l="0" t="0" r="0" b="0"/>
+            <wp:docPr id="1" name="Picture 1"/>
+            <wp:cNvGraphicFramePr>
+              <a:graphicFrameLocks xmlns:a="http://schemas.openxmlformats.org/drawingml/2006/main" noChangeAspect="1"/>
+            </wp:cNvGraphicFramePr>
+            <a:graphic xmlns:a="http://schemas.openxmlformats.org/drawingml/2006/main">
+              <a:graphicData uri="http://schemas.openxmlformats.org/drawingml/2006/picture">
+                <pic:pic xmlns:pic="http://schemas.openxmlformats.org/drawingml/2006/picture">
+                  <pic:nvPicPr>
+                    <pic:cNvPr id="1" name=""/>
+                    <pic:cNvPicPr/>
+                  </pic:nvPicPr>
+                  <pic:blipFill>
+                    <a:blip r:embed="rId8"/>
+                    <a:stretch>
+                      <a:fillRect/>
+                    </a:stretch>
+                  </pic:blipFill>
+                  <pic:spPr>
+                    <a:xfrm>
+                      <a:off x="0" y="0"/>
+                      <a:ext cx="2887885" cy="1420932"/>
+                    </a:xfrm>
+                    <a:prstGeom prst="rect">
+                      <a:avLst/>
+                    </a:prstGeom>
+                  </pic:spPr>
+                </pic:pic>
+              </a:graphicData>
+            </a:graphic>
+          </wp:inline>
+        </w:drawing>
       </w:r>
     </w:p>
     <w:p>
       <w:pPr>
         <w:spacing w:after="0" w:line="240" w:lineRule="auto"/>
-        <w:rPr>
-          <w:rFonts w:ascii="Times New Roman" w:hAnsi="Times New Roman" w:cs="Times New Roman"/>
-          <w:sz w:val="24"/>
-        </w:rPr>
-      </w:pPr>
+        <w:jc w:val="center"/>
+        <w:rPr>
+          <w:rFonts w:ascii="Times New Roman" w:hAnsi="Times New Roman" w:cs="Times New Roman"/>
+          <w:b/>
+          <w:sz w:val="24"/>
+        </w:rPr>
+      </w:pPr>
+      <w:r>
+        <w:rPr>
+          <w:rFonts w:ascii="Times New Roman" w:hAnsi="Times New Roman" w:cs="Times New Roman" w:hint="eastAsia"/>
+          <w:b/>
+          <w:sz w:val="24"/>
+        </w:rPr>
+        <w:t>F</w:t>
+      </w:r>
+      <w:r>
+        <w:rPr>
+          <w:rFonts w:ascii="Times New Roman" w:hAnsi="Times New Roman" w:cs="Times New Roman"/>
+          <w:b/>
+          <w:sz w:val="24"/>
+        </w:rPr>
+        <w:t>igure 1. Daily Temperatures of Daejeon</w:t>
+      </w:r>
     </w:p>
     <w:p>
       <w:pPr>
         <w:spacing w:after="0" w:line="240" w:lineRule="auto"/>
-        <w:rPr>
-          <w:rFonts w:ascii="Times New Roman" w:hAnsi="Times New Roman" w:cs="Times New Roman"/>
-          <w:sz w:val="24"/>
-        </w:rPr>
-      </w:pPr>
+        <w:jc w:val="center"/>
+        <w:rPr>
+          <w:rFonts w:ascii="Times New Roman" w:hAnsi="Times New Roman" w:cs="Times New Roman"/>
+          <w:sz w:val="24"/>
+        </w:rPr>
+      </w:pPr>
+      <w:r>
+        <w:rPr>
+          <w:noProof/>
+        </w:rPr>
+        <w:drawing>
+          <wp:inline distT="0" distB="0" distL="0" distR="0" wp14:anchorId="3DC294A4" wp14:editId="7E317AB9">
+            <wp:extent cx="2895600" cy="1413191"/>
+            <wp:effectExtent l="0" t="0" r="0" b="0"/>
+            <wp:docPr id="2" name="Picture 2"/>
+            <wp:cNvGraphicFramePr>
+              <a:graphicFrameLocks xmlns:a="http://schemas.openxmlformats.org/drawingml/2006/main" noChangeAspect="1"/>
+            </wp:cNvGraphicFramePr>
+            <a:graphic xmlns:a="http://schemas.openxmlformats.org/drawingml/2006/main">
+              <a:graphicData uri="http://schemas.openxmlformats.org/drawingml/2006/picture">
+                <pic:pic xmlns:pic="http://schemas.openxmlformats.org/drawingml/2006/picture">
+                  <pic:nvPicPr>
+                    <pic:cNvPr id="1" name=""/>
+                    <pic:cNvPicPr/>
+                  </pic:nvPicPr>
+                  <pic:blipFill>
+                    <a:blip r:embed="rId9"/>
+                    <a:stretch>
+                      <a:fillRect/>
+                    </a:stretch>
+                  </pic:blipFill>
+                  <pic:spPr>
+                    <a:xfrm>
+                      <a:off x="0" y="0"/>
+                      <a:ext cx="2909157" cy="1419807"/>
+                    </a:xfrm>
+                    <a:prstGeom prst="rect">
+                      <a:avLst/>
+                    </a:prstGeom>
+                  </pic:spPr>
+                </pic:pic>
+              </a:graphicData>
+            </a:graphic>
+          </wp:inline>
+        </w:drawing>
+      </w:r>
     </w:p>
     <w:p>
       <w:pPr>
         <w:spacing w:after="0" w:line="240" w:lineRule="auto"/>
-        <w:rPr>
-          <w:rFonts w:ascii="Times New Roman" w:hAnsi="Times New Roman" w:cs="Times New Roman"/>
-          <w:sz w:val="24"/>
-        </w:rPr>
-      </w:pPr>
+        <w:jc w:val="center"/>
+        <w:rPr>
+          <w:rFonts w:ascii="Times New Roman" w:hAnsi="Times New Roman" w:cs="Times New Roman"/>
+          <w:b/>
+          <w:sz w:val="24"/>
+        </w:rPr>
+      </w:pPr>
+      <w:r>
+        <w:rPr>
+          <w:rFonts w:ascii="Times New Roman" w:hAnsi="Times New Roman" w:cs="Times New Roman"/>
+          <w:b/>
+          <w:sz w:val="24"/>
+        </w:rPr>
+        <w:t>Figure</w:t>
+      </w:r>
+      <w:r>
+        <w:rPr>
+          <w:rFonts w:ascii="Times New Roman" w:hAnsi="Times New Roman" w:cs="Times New Roman"/>
+          <w:b/>
+          <w:sz w:val="24"/>
+        </w:rPr>
+        <w:t xml:space="preserve"> 2</w:t>
+      </w:r>
+      <w:r>
+        <w:rPr>
+          <w:rFonts w:ascii="Times New Roman" w:hAnsi="Times New Roman" w:cs="Times New Roman"/>
+          <w:b/>
+          <w:sz w:val="24"/>
+        </w:rPr>
+        <w:t xml:space="preserve">. Graph in </w:t>
+      </w:r>
+      <w:r>
+        <w:rPr>
+          <w:rFonts w:ascii="Times New Roman" w:hAnsi="Times New Roman" w:cs="Times New Roman"/>
+          <w:b/>
+          <w:sz w:val="24"/>
+        </w:rPr>
+        <w:t>1</w:t>
+      </w:r>
+      <w:bookmarkStart w:id="0" w:name="_GoBack"/>
+      <w:bookmarkEnd w:id="0"/>
+      <w:r>
+        <w:rPr>
+          <w:rFonts w:ascii="Times New Roman" w:hAnsi="Times New Roman" w:cs="Times New Roman"/>
+          <w:b/>
+          <w:sz w:val="24"/>
+        </w:rPr>
+        <w:t>-Month (Button Activated)</w:t>
+      </w:r>
     </w:p>
     <w:p>
       <w:pPr>
         <w:spacing w:after="0" w:line="240" w:lineRule="auto"/>
-        <w:rPr>
-          <w:rFonts w:ascii="Times New Roman" w:hAnsi="Times New Roman" w:cs="Times New Roman"/>
-          <w:sz w:val="24"/>
-        </w:rPr>
-      </w:pPr>
+        <w:jc w:val="center"/>
+        <w:rPr>
+          <w:rFonts w:ascii="Times New Roman" w:hAnsi="Times New Roman" w:cs="Times New Roman"/>
+          <w:sz w:val="24"/>
+        </w:rPr>
+      </w:pPr>
+      <w:r>
+        <w:rPr>
+          <w:noProof/>
+        </w:rPr>
+        <w:drawing>
+          <wp:inline distT="0" distB="0" distL="0" distR="0" wp14:anchorId="5245C622" wp14:editId="5B133CE8">
+            <wp:extent cx="2905125" cy="1868656"/>
+            <wp:effectExtent l="0" t="0" r="0" b="0"/>
+            <wp:docPr id="3" name="Picture 3"/>
+            <wp:cNvGraphicFramePr>
+              <a:graphicFrameLocks xmlns:a="http://schemas.openxmlformats.org/drawingml/2006/main" noChangeAspect="1"/>
+            </wp:cNvGraphicFramePr>
+            <a:graphic xmlns:a="http://schemas.openxmlformats.org/drawingml/2006/main">
+              <a:graphicData uri="http://schemas.openxmlformats.org/drawingml/2006/picture">
+                <pic:pic xmlns:pic="http://schemas.openxmlformats.org/drawingml/2006/picture">
+                  <pic:nvPicPr>
+                    <pic:cNvPr id="1" name=""/>
+                    <pic:cNvPicPr/>
+                  </pic:nvPicPr>
+                  <pic:blipFill>
+                    <a:blip r:embed="rId10"/>
+                    <a:stretch>
+                      <a:fillRect/>
+                    </a:stretch>
+                  </pic:blipFill>
+                  <pic:spPr>
+                    <a:xfrm>
+                      <a:off x="0" y="0"/>
+                      <a:ext cx="2934752" cy="1887713"/>
+                    </a:xfrm>
+                    <a:prstGeom prst="rect">
+                      <a:avLst/>
+                    </a:prstGeom>
+                  </pic:spPr>
+                </pic:pic>
+              </a:graphicData>
+            </a:graphic>
+          </wp:inline>
+        </w:drawing>
+      </w:r>
     </w:p>
     <w:p>
       <w:pPr>
         <w:spacing w:after="0" w:line="240" w:lineRule="auto"/>
-        <w:rPr>
-          <w:rFonts w:ascii="Times New Roman" w:hAnsi="Times New Roman" w:cs="Times New Roman"/>
-          <w:sz w:val="24"/>
-        </w:rPr>
-      </w:pPr>
+        <w:jc w:val="center"/>
+        <w:rPr>
+          <w:rFonts w:ascii="Times New Roman" w:hAnsi="Times New Roman" w:cs="Times New Roman"/>
+          <w:b/>
+          <w:sz w:val="24"/>
+        </w:rPr>
+      </w:pPr>
+      <w:r>
+        <w:rPr>
+          <w:rFonts w:ascii="Times New Roman" w:hAnsi="Times New Roman" w:cs="Times New Roman"/>
+          <w:b/>
+          <w:sz w:val="24"/>
+        </w:rPr>
+        <w:t>Figure 3.</w:t>
+      </w:r>
+      <w:r>
+        <w:rPr>
+          <w:rFonts w:ascii="Times New Roman" w:hAnsi="Times New Roman" w:cs="Times New Roman"/>
+          <w:b/>
+          <w:sz w:val="24"/>
+        </w:rPr>
+        <w:t xml:space="preserve"> Daily Temperature Stations (</w:t>
+      </w:r>
+      <w:r>
+        <w:rPr>
+          <w:rFonts w:ascii="Times New Roman" w:hAnsi="Times New Roman" w:cs="Times New Roman"/>
+          <w:b/>
+          <w:sz w:val="24"/>
+        </w:rPr>
+        <w:t>The Altitude of the Weather Stations</w:t>
+      </w:r>
+      <w:r>
+        <w:rPr>
+          <w:rFonts w:ascii="Times New Roman" w:hAnsi="Times New Roman" w:cs="Times New Roman"/>
+          <w:b/>
+          <w:sz w:val="24"/>
+        </w:rPr>
+        <w:t xml:space="preserve"> in Korea)</w:t>
+      </w:r>
     </w:p>
     <w:p>
       <w:pPr>
@@ -853,6 +1936,106 @@
           <w:sz w:val="24"/>
         </w:rPr>
       </w:pPr>
+      <w:r>
+        <w:rPr>
+          <w:rFonts w:ascii="Times New Roman" w:hAnsi="Times New Roman" w:cs="Times New Roman"/>
+          <w:b/>
+          <w:sz w:val="24"/>
+        </w:rPr>
+        <w:t>D</w:t>
+      </w:r>
+      <w:r>
+        <w:rPr>
+          <w:rFonts w:ascii="Times New Roman" w:hAnsi="Times New Roman" w:cs="Times New Roman"/>
+          <w:b/>
+          <w:sz w:val="24"/>
+        </w:rPr>
+        <w:t>iscussion</w:t>
+      </w:r>
+    </w:p>
+    <w:p>
+      <w:pPr>
+        <w:spacing w:after="0" w:line="240" w:lineRule="auto"/>
+        <w:rPr>
+          <w:rFonts w:ascii="Times New Roman" w:hAnsi="Times New Roman" w:cs="Times New Roman"/>
+          <w:b/>
+          <w:sz w:val="24"/>
+        </w:rPr>
+      </w:pPr>
+      <w:r>
+        <w:rPr>
+          <w:rFonts w:ascii="Times New Roman" w:hAnsi="Times New Roman" w:cs="Times New Roman"/>
+          <w:sz w:val="24"/>
+        </w:rPr>
+        <w:t>As we can see in Figures 1 and 2, line graphs by times effectively show t</w:t>
+      </w:r>
+      <w:r>
+        <w:rPr>
+          <w:rFonts w:ascii="Times New Roman" w:hAnsi="Times New Roman" w:cs="Times New Roman" w:hint="eastAsia"/>
+          <w:sz w:val="24"/>
+        </w:rPr>
+        <w:t>h</w:t>
+      </w:r>
+      <w:r>
+        <w:rPr>
+          <w:rFonts w:ascii="Times New Roman" w:hAnsi="Times New Roman" w:cs="Times New Roman"/>
+          <w:sz w:val="24"/>
+        </w:rPr>
+        <w:t xml:space="preserve">e temperature change as a whole. To expand it more clearly, buttons were created </w:t>
+      </w:r>
+      <w:r>
+        <w:rPr>
+          <w:rFonts w:ascii="Times New Roman" w:hAnsi="Times New Roman" w:cs="Times New Roman" w:hint="eastAsia"/>
+          <w:sz w:val="24"/>
+        </w:rPr>
+        <w:t xml:space="preserve">as </w:t>
+      </w:r>
+      <w:r>
+        <w:rPr>
+          <w:rFonts w:ascii="Times New Roman" w:hAnsi="Times New Roman" w:cs="Times New Roman"/>
+          <w:sz w:val="24"/>
+        </w:rPr>
+        <w:t xml:space="preserve">1 month, 6 months and 1-year intervals. In Figure 3, the altitude of the weather stations in Korea </w:t>
+      </w:r>
+      <w:r>
+        <w:rPr>
+          <w:rFonts w:ascii="Times New Roman" w:hAnsi="Times New Roman" w:cs="Times New Roman" w:hint="eastAsia"/>
+          <w:sz w:val="24"/>
+        </w:rPr>
+        <w:t>c</w:t>
+      </w:r>
+      <w:r>
+        <w:rPr>
+          <w:rFonts w:ascii="Times New Roman" w:hAnsi="Times New Roman" w:cs="Times New Roman"/>
+          <w:sz w:val="24"/>
+        </w:rPr>
+        <w:t>ould be compared easily at a glance by the height of the graph and its colors based on the categorization.</w:t>
+      </w:r>
+    </w:p>
+    <w:p>
+      <w:pPr>
+        <w:spacing w:after="0" w:line="240" w:lineRule="auto"/>
+        <w:rPr>
+          <w:rFonts w:ascii="Times New Roman" w:hAnsi="Times New Roman" w:cs="Times New Roman"/>
+          <w:sz w:val="24"/>
+        </w:rPr>
+      </w:pPr>
+    </w:p>
+    <w:p>
+      <w:pPr>
+        <w:pStyle w:val="ListParagraph"/>
+        <w:numPr>
+          <w:ilvl w:val="0"/>
+          <w:numId w:val="1"/>
+        </w:numPr>
+        <w:spacing w:after="0" w:line="240" w:lineRule="auto"/>
+        <w:ind w:leftChars="0"/>
+        <w:rPr>
+          <w:rFonts w:ascii="Times New Roman" w:hAnsi="Times New Roman" w:cs="Times New Roman"/>
+          <w:b/>
+          <w:sz w:val="24"/>
+        </w:rPr>
+      </w:pPr>
       <w:proofErr w:type="spellStart"/>
       <w:r>
         <w:rPr>
@@ -877,40 +2060,67 @@
         <w:spacing w:after="0" w:line="240" w:lineRule="auto"/>
         <w:rPr>
           <w:rFonts w:ascii="Times New Roman" w:hAnsi="Times New Roman" w:cs="Times New Roman"/>
-          <w:sz w:val="24"/>
-        </w:rPr>
-      </w:pPr>
-      <w:r>
-        <w:rPr>
-          <w:rFonts w:ascii="Times New Roman" w:hAnsi="Times New Roman" w:cs="Times New Roman"/>
-          <w:sz w:val="24"/>
-        </w:rPr>
-        <w:t>References in the text should follow the standard format (Brown, 1997). As Brown (1997) sug</w:t>
-      </w:r>
-      <w:bookmarkStart w:id="0" w:name="_GoBack"/>
-      <w:bookmarkEnd w:id="0"/>
-      <w:r>
-        <w:rPr>
-          <w:rFonts w:ascii="Times New Roman" w:hAnsi="Times New Roman" w:cs="Times New Roman"/>
-          <w:sz w:val="24"/>
-        </w:rPr>
-        <w:t xml:space="preserve">gested, they should be in the format shown immediately below. References are in 11 </w:t>
+          <w:sz w:val="22"/>
+        </w:rPr>
+      </w:pPr>
+      <w:r>
+        <w:rPr>
+          <w:rFonts w:ascii="Times New Roman" w:hAnsi="Times New Roman" w:cs="Times New Roman"/>
+          <w:sz w:val="22"/>
+        </w:rPr>
+        <w:t xml:space="preserve">John Hunter, Darren Dale, Eric Firing, Michael </w:t>
       </w:r>
       <w:proofErr w:type="spellStart"/>
       <w:r>
         <w:rPr>
           <w:rFonts w:ascii="Times New Roman" w:hAnsi="Times New Roman" w:cs="Times New Roman"/>
-          <w:sz w:val="24"/>
-        </w:rPr>
-        <w:t>pt</w:t>
+          <w:sz w:val="22"/>
+        </w:rPr>
+        <w:t>Droettboom</w:t>
       </w:r>
       <w:proofErr w:type="spellEnd"/>
       <w:r>
         <w:rPr>
           <w:rFonts w:ascii="Times New Roman" w:hAnsi="Times New Roman" w:cs="Times New Roman"/>
-          <w:sz w:val="24"/>
-        </w:rPr>
-        <w:t xml:space="preserve"> of Times Roman font. Journal titles should be in full. Journal and book titles should be italicized. Multiple authors should all be listed.</w:t>
+          <w:sz w:val="22"/>
+        </w:rPr>
+        <w:t xml:space="preserve"> and the Matplotlib development team</w:t>
+      </w:r>
+      <w:r>
+        <w:rPr>
+          <w:rFonts w:ascii="Times New Roman" w:hAnsi="Times New Roman" w:cs="Times New Roman"/>
+          <w:sz w:val="22"/>
+        </w:rPr>
+        <w:t xml:space="preserve">, 2002-2021. </w:t>
+      </w:r>
+      <w:r>
+        <w:rPr>
+          <w:rFonts w:ascii="Times New Roman" w:hAnsi="Times New Roman" w:cs="Times New Roman"/>
+          <w:i/>
+          <w:sz w:val="22"/>
+        </w:rPr>
+        <w:t>Matplotlib 3.3.4 Documentation</w:t>
+      </w:r>
+      <w:r>
+        <w:rPr>
+          <w:rFonts w:ascii="Times New Roman" w:hAnsi="Times New Roman" w:cs="Times New Roman"/>
+          <w:sz w:val="22"/>
+        </w:rPr>
+        <w:t xml:space="preserve">. Available online: </w:t>
+      </w:r>
+      <w:r>
+        <w:rPr>
+          <w:rFonts w:ascii="Times New Roman" w:hAnsi="Times New Roman" w:cs="Times New Roman"/>
+          <w:sz w:val="22"/>
+        </w:rPr>
+        <w:t>https://matplotlib.org/stable/contents.html</w:t>
+      </w:r>
+      <w:r>
+        <w:rPr>
+          <w:rFonts w:ascii="Times New Roman" w:hAnsi="Times New Roman" w:cs="Times New Roman"/>
+          <w:sz w:val="22"/>
+        </w:rPr>
+        <w:t xml:space="preserve"> (accessed on 7 March 2021).</w:t>
       </w:r>
     </w:p>
     <w:p>
@@ -918,24 +2128,173 @@
         <w:spacing w:after="0" w:line="240" w:lineRule="auto"/>
         <w:rPr>
           <w:rFonts w:ascii="Times New Roman" w:hAnsi="Times New Roman" w:cs="Times New Roman"/>
-          <w:sz w:val="24"/>
-        </w:rPr>
-      </w:pPr>
+          <w:sz w:val="22"/>
+        </w:rPr>
+      </w:pPr>
+      <w:r>
+        <w:rPr>
+          <w:rFonts w:ascii="Times New Roman" w:hAnsi="Times New Roman" w:cs="Times New Roman"/>
+          <w:sz w:val="22"/>
+        </w:rPr>
+        <w:t xml:space="preserve">Adam Matan, 2014. </w:t>
+      </w:r>
+      <w:proofErr w:type="spellStart"/>
+      <w:r>
+        <w:rPr>
+          <w:rFonts w:ascii="Times New Roman" w:hAnsi="Times New Roman" w:cs="Times New Roman"/>
+          <w:i/>
+          <w:sz w:val="22"/>
+        </w:rPr>
+        <w:t>Polycircles</w:t>
+      </w:r>
+      <w:proofErr w:type="spellEnd"/>
+      <w:r>
+        <w:rPr>
+          <w:rFonts w:ascii="Times New Roman" w:hAnsi="Times New Roman" w:cs="Times New Roman"/>
+          <w:i/>
+          <w:sz w:val="22"/>
+        </w:rPr>
+        <w:t xml:space="preserve"> KML circles</w:t>
+      </w:r>
+      <w:r>
+        <w:rPr>
+          <w:rFonts w:ascii="Times New Roman" w:hAnsi="Times New Roman" w:cs="Times New Roman"/>
+          <w:sz w:val="22"/>
+        </w:rPr>
+        <w:t xml:space="preserve">. Available online: </w:t>
+      </w:r>
+      <w:r>
+        <w:rPr>
+          <w:rFonts w:ascii="Times New Roman" w:hAnsi="Times New Roman" w:cs="Times New Roman"/>
+          <w:sz w:val="22"/>
+        </w:rPr>
+        <w:t>https://polycircles.readthedocs.io/en/latest/kmls.</w:t>
+      </w:r>
+      <w:r>
+        <w:rPr>
+          <w:rFonts w:ascii="Times New Roman" w:hAnsi="Times New Roman" w:cs="Times New Roman"/>
+          <w:sz w:val="22"/>
+        </w:rPr>
+        <w:br/>
+      </w:r>
+      <w:r>
+        <w:rPr>
+          <w:rFonts w:ascii="Times New Roman" w:hAnsi="Times New Roman" w:cs="Times New Roman"/>
+          <w:sz w:val="22"/>
+        </w:rPr>
+        <w:t>html</w:t>
+      </w:r>
+      <w:r>
+        <w:rPr>
+          <w:rFonts w:ascii="Times New Roman" w:hAnsi="Times New Roman" w:cs="Times New Roman"/>
+          <w:sz w:val="22"/>
+        </w:rPr>
+        <w:t xml:space="preserve"> (accessed on 8 March 2021).</w:t>
+      </w:r>
     </w:p>
     <w:p>
       <w:pPr>
         <w:spacing w:after="0" w:line="240" w:lineRule="auto"/>
         <w:rPr>
           <w:rFonts w:ascii="Times New Roman" w:hAnsi="Times New Roman" w:cs="Times New Roman"/>
-          <w:sz w:val="24"/>
-        </w:rPr>
-      </w:pPr>
-      <w:r>
-        <w:rPr>
-          <w:rFonts w:ascii="Times New Roman" w:hAnsi="Times New Roman" w:cs="Times New Roman"/>
-          <w:sz w:val="24"/>
-        </w:rPr>
-        <w:t>Brown, A., 1997. How to format references. Unpublished report, NIWA, Christchurch, New Zealand.</w:t>
+          <w:sz w:val="22"/>
+        </w:rPr>
+      </w:pPr>
+      <w:proofErr w:type="spellStart"/>
+      <w:r>
+        <w:rPr>
+          <w:rFonts w:ascii="Times New Roman" w:hAnsi="Times New Roman" w:cs="Times New Roman"/>
+          <w:sz w:val="22"/>
+        </w:rPr>
+        <w:t>Bjørn</w:t>
+      </w:r>
+      <w:proofErr w:type="spellEnd"/>
+      <w:r>
+        <w:rPr>
+          <w:rFonts w:ascii="Times New Roman" w:hAnsi="Times New Roman" w:cs="Times New Roman"/>
+          <w:sz w:val="22"/>
+        </w:rPr>
+        <w:t xml:space="preserve"> Sandvik</w:t>
+      </w:r>
+      <w:r>
+        <w:rPr>
+          <w:rFonts w:ascii="Times New Roman" w:hAnsi="Times New Roman" w:cs="Times New Roman"/>
+          <w:sz w:val="22"/>
+        </w:rPr>
+        <w:t xml:space="preserve">, 2008. </w:t>
+      </w:r>
+      <w:r>
+        <w:rPr>
+          <w:rFonts w:ascii="Times New Roman" w:hAnsi="Times New Roman" w:cs="Times New Roman"/>
+          <w:i/>
+          <w:sz w:val="22"/>
+        </w:rPr>
+        <w:t>Thematic Mapping Engine</w:t>
+      </w:r>
+      <w:r>
+        <w:rPr>
+          <w:rFonts w:ascii="Times New Roman" w:hAnsi="Times New Roman" w:cs="Times New Roman"/>
+          <w:sz w:val="22"/>
+        </w:rPr>
+        <w:t xml:space="preserve">. </w:t>
+      </w:r>
+      <w:r>
+        <w:rPr>
+          <w:rFonts w:ascii="Times New Roman" w:hAnsi="Times New Roman" w:cs="Times New Roman"/>
+          <w:sz w:val="22"/>
+        </w:rPr>
+        <w:t xml:space="preserve">Institute of Geography - School of </w:t>
+      </w:r>
+      <w:proofErr w:type="spellStart"/>
+      <w:r>
+        <w:rPr>
+          <w:rFonts w:ascii="Times New Roman" w:hAnsi="Times New Roman" w:cs="Times New Roman"/>
+          <w:sz w:val="22"/>
+        </w:rPr>
+        <w:t>GeoSciences</w:t>
+      </w:r>
+      <w:proofErr w:type="spellEnd"/>
+      <w:r>
+        <w:rPr>
+          <w:rFonts w:ascii="Times New Roman" w:hAnsi="Times New Roman" w:cs="Times New Roman"/>
+          <w:sz w:val="22"/>
+        </w:rPr>
+        <w:t xml:space="preserve"> - University of Edinburgh</w:t>
+      </w:r>
+      <w:r>
+        <w:rPr>
+          <w:rFonts w:ascii="Times New Roman" w:hAnsi="Times New Roman" w:cs="Times New Roman"/>
+          <w:sz w:val="22"/>
+        </w:rPr>
+        <w:t>. Available online: http://</w:t>
+      </w:r>
+      <w:r>
+        <w:rPr>
+          <w:rFonts w:ascii="Times New Roman" w:hAnsi="Times New Roman" w:cs="Times New Roman"/>
+          <w:sz w:val="22"/>
+        </w:rPr>
+        <w:t>themati</w:t>
+      </w:r>
+      <w:r>
+        <w:rPr>
+          <w:rFonts w:ascii="Times New Roman" w:hAnsi="Times New Roman" w:cs="Times New Roman"/>
+          <w:sz w:val="22"/>
+        </w:rPr>
+        <w:br/>
+      </w:r>
+      <w:r>
+        <w:rPr>
+          <w:rFonts w:ascii="Times New Roman" w:hAnsi="Times New Roman" w:cs="Times New Roman"/>
+          <w:sz w:val="22"/>
+        </w:rPr>
+        <w:t>cmapping.org</w:t>
+      </w:r>
+      <w:r>
+        <w:rPr>
+          <w:rFonts w:ascii="Times New Roman" w:hAnsi="Times New Roman" w:cs="Times New Roman"/>
+          <w:sz w:val="22"/>
+        </w:rPr>
+        <w:t xml:space="preserve"> (accessed on 8 March 2021).</w:t>
       </w:r>
     </w:p>
     <w:p>
@@ -943,40 +2302,76 @@
         <w:spacing w:after="0" w:line="240" w:lineRule="auto"/>
         <w:rPr>
           <w:rFonts w:ascii="Times New Roman" w:hAnsi="Times New Roman" w:cs="Times New Roman"/>
-          <w:sz w:val="24"/>
-        </w:rPr>
-      </w:pPr>
+          <w:sz w:val="22"/>
+        </w:rPr>
+      </w:pPr>
+      <w:r>
+        <w:rPr>
+          <w:rFonts w:ascii="Times New Roman" w:hAnsi="Times New Roman" w:cs="Times New Roman"/>
+          <w:sz w:val="22"/>
+        </w:rPr>
+        <w:t xml:space="preserve">Google Developers, 2020. </w:t>
+      </w:r>
+      <w:r>
+        <w:rPr>
+          <w:rFonts w:ascii="Times New Roman" w:hAnsi="Times New Roman" w:cs="Times New Roman"/>
+          <w:i/>
+          <w:sz w:val="22"/>
+        </w:rPr>
+        <w:t>Keyhole Markup Language</w:t>
+      </w:r>
+      <w:r>
+        <w:rPr>
+          <w:rFonts w:ascii="Times New Roman" w:hAnsi="Times New Roman" w:cs="Times New Roman"/>
+          <w:sz w:val="22"/>
+        </w:rPr>
+        <w:t>. Available online:</w:t>
+      </w:r>
+      <w:r>
+        <w:rPr>
+          <w:rFonts w:ascii="Times New Roman" w:hAnsi="Times New Roman" w:cs="Times New Roman"/>
+          <w:sz w:val="22"/>
+        </w:rPr>
+        <w:t xml:space="preserve"> https://developers.google.com/kml/doc</w:t>
+      </w:r>
+      <w:r>
+        <w:rPr>
+          <w:rFonts w:ascii="Times New Roman" w:hAnsi="Times New Roman" w:cs="Times New Roman"/>
+          <w:sz w:val="22"/>
+        </w:rPr>
+        <w:br/>
+      </w:r>
       <w:proofErr w:type="spellStart"/>
       <w:r>
         <w:rPr>
           <w:rFonts w:ascii="Times New Roman" w:hAnsi="Times New Roman" w:cs="Times New Roman"/>
-          <w:sz w:val="24"/>
-        </w:rPr>
-        <w:t>Davoren</w:t>
+          <w:sz w:val="22"/>
+        </w:rPr>
+        <w:t>umentation</w:t>
       </w:r>
       <w:proofErr w:type="spellEnd"/>
       <w:r>
         <w:rPr>
           <w:rFonts w:ascii="Times New Roman" w:hAnsi="Times New Roman" w:cs="Times New Roman"/>
-          <w:sz w:val="24"/>
-        </w:rPr>
-        <w:t xml:space="preserve">, A., and Mosley, M. P., 1986. Observations of bedload movement, bar development and sediment supply in the braided </w:t>
+          <w:sz w:val="22"/>
+        </w:rPr>
+        <w:t>/</w:t>
       </w:r>
       <w:proofErr w:type="spellStart"/>
       <w:r>
         <w:rPr>
           <w:rFonts w:ascii="Times New Roman" w:hAnsi="Times New Roman" w:cs="Times New Roman"/>
-          <w:sz w:val="24"/>
-        </w:rPr>
-        <w:t>Ohau</w:t>
+          <w:sz w:val="22"/>
+        </w:rPr>
+        <w:t>kmlreference</w:t>
       </w:r>
       <w:proofErr w:type="spellEnd"/>
       <w:r>
         <w:rPr>
           <w:rFonts w:ascii="Times New Roman" w:hAnsi="Times New Roman" w:cs="Times New Roman"/>
-          <w:sz w:val="24"/>
-        </w:rPr>
-        <w:t xml:space="preserve"> River.  Earth Surface Processes &amp; Landforms 11, 643-652.</w:t>
+          <w:sz w:val="22"/>
+        </w:rPr>
+        <w:t xml:space="preserve"> (accessed on 9 March 2021).</w:t>
       </w:r>
     </w:p>
     <w:p>
@@ -984,67 +2379,111 @@
         <w:spacing w:after="0" w:line="240" w:lineRule="auto"/>
         <w:rPr>
           <w:rFonts w:ascii="Times New Roman" w:hAnsi="Times New Roman" w:cs="Times New Roman"/>
-          <w:sz w:val="24"/>
-        </w:rPr>
-      </w:pPr>
-      <w:r>
-        <w:rPr>
-          <w:rFonts w:ascii="Times New Roman" w:hAnsi="Times New Roman" w:cs="Times New Roman"/>
-          <w:sz w:val="24"/>
-        </w:rPr>
-        <w:t>Mosley, M. P., 1979. Sediment sources in the Harper-Avoca Catchment. Forest Research Technical Paper 68, New Zealand Forest Service, Wellington.</w:t>
-      </w:r>
-    </w:p>
-    <w:p>
-      <w:pPr>
-        <w:spacing w:after="0" w:line="240" w:lineRule="auto"/>
-        <w:rPr>
-          <w:rFonts w:ascii="Times New Roman" w:hAnsi="Times New Roman" w:cs="Times New Roman"/>
-          <w:sz w:val="24"/>
-        </w:rPr>
-      </w:pPr>
-      <w:r>
-        <w:rPr>
-          <w:rFonts w:ascii="Times New Roman" w:hAnsi="Times New Roman" w:cs="Times New Roman"/>
-          <w:sz w:val="24"/>
-        </w:rPr>
-        <w:t xml:space="preserve">Mosley, M. P., 1997. Motu River. In Jayawardena, A. W., Takeuchi, K., and </w:t>
+          <w:sz w:val="22"/>
+        </w:rPr>
+      </w:pPr>
+      <w:r>
+        <w:rPr>
+          <w:rFonts w:ascii="Times New Roman" w:hAnsi="Times New Roman" w:cs="Times New Roman" w:hint="eastAsia"/>
+          <w:sz w:val="22"/>
+        </w:rPr>
+        <w:t>K</w:t>
+      </w:r>
+      <w:r>
+        <w:rPr>
+          <w:rFonts w:ascii="Times New Roman" w:hAnsi="Times New Roman" w:cs="Times New Roman"/>
+          <w:sz w:val="22"/>
+        </w:rPr>
+        <w:t xml:space="preserve">yle Lancaster, Patrick </w:t>
       </w:r>
       <w:proofErr w:type="spellStart"/>
       <w:r>
         <w:rPr>
           <w:rFonts w:ascii="Times New Roman" w:hAnsi="Times New Roman" w:cs="Times New Roman"/>
-          <w:sz w:val="24"/>
-        </w:rPr>
-        <w:t>Machbub</w:t>
+          <w:sz w:val="22"/>
+        </w:rPr>
+        <w:t>Eisoldt</w:t>
       </w:r>
       <w:proofErr w:type="spellEnd"/>
       <w:r>
         <w:rPr>
           <w:rFonts w:ascii="Times New Roman" w:hAnsi="Times New Roman" w:cs="Times New Roman"/>
-          <w:sz w:val="24"/>
-        </w:rPr>
-        <w:t>, B. (editors), Catalogue of Rivers for Southeast Asia and the Pacific, Vol 2, UNESCO-IHP Regional Steering Committee, Jakarta, 226-235.</w:t>
-      </w:r>
-    </w:p>
-    <w:p>
-      <w:pPr>
-        <w:spacing w:after="0" w:line="240" w:lineRule="auto"/>
-        <w:rPr>
-          <w:rFonts w:ascii="Times New Roman" w:hAnsi="Times New Roman" w:cs="Times New Roman"/>
-          <w:sz w:val="24"/>
-        </w:rPr>
-      </w:pPr>
-      <w:r>
-        <w:rPr>
-          <w:rFonts w:ascii="Times New Roman" w:hAnsi="Times New Roman" w:cs="Times New Roman"/>
-          <w:sz w:val="24"/>
-        </w:rPr>
-        <w:t>Schumm, S. A., Mosley, M. P., and Weaver, W. E., 1987. Experimental geomorphology: the study of small landforms. John Wiley, New York.</w:t>
+          <w:sz w:val="22"/>
+        </w:rPr>
+        <w:t xml:space="preserve">, 2011-2019. </w:t>
+      </w:r>
+      <w:proofErr w:type="spellStart"/>
+      <w:r>
+        <w:rPr>
+          <w:rFonts w:ascii="Times New Roman" w:hAnsi="Times New Roman" w:cs="Times New Roman"/>
+          <w:i/>
+          <w:sz w:val="22"/>
+        </w:rPr>
+        <w:t>Simplekml</w:t>
+      </w:r>
+      <w:proofErr w:type="spellEnd"/>
+      <w:r>
+        <w:rPr>
+          <w:rFonts w:ascii="Times New Roman" w:hAnsi="Times New Roman" w:cs="Times New Roman"/>
+          <w:i/>
+          <w:sz w:val="22"/>
+        </w:rPr>
+        <w:t xml:space="preserve"> 1.3.5 documentation</w:t>
+      </w:r>
+      <w:r>
+        <w:rPr>
+          <w:rFonts w:ascii="Times New Roman" w:hAnsi="Times New Roman" w:cs="Times New Roman"/>
+          <w:sz w:val="22"/>
+        </w:rPr>
+        <w:t xml:space="preserve">. Available online: </w:t>
+      </w:r>
+      <w:r>
+        <w:rPr>
+          <w:rFonts w:ascii="Times New Roman" w:hAnsi="Times New Roman" w:cs="Times New Roman"/>
+          <w:sz w:val="22"/>
+        </w:rPr>
+        <w:t>https://simplekml.</w:t>
+      </w:r>
+      <w:r>
+        <w:rPr>
+          <w:rFonts w:ascii="Times New Roman" w:hAnsi="Times New Roman" w:cs="Times New Roman"/>
+          <w:sz w:val="22"/>
+        </w:rPr>
+        <w:br/>
+      </w:r>
+      <w:r>
+        <w:rPr>
+          <w:rFonts w:ascii="Times New Roman" w:hAnsi="Times New Roman" w:cs="Times New Roman"/>
+          <w:sz w:val="22"/>
+        </w:rPr>
+        <w:t>readthedocs.io/</w:t>
+      </w:r>
+      <w:proofErr w:type="spellStart"/>
+      <w:r>
+        <w:rPr>
+          <w:rFonts w:ascii="Times New Roman" w:hAnsi="Times New Roman" w:cs="Times New Roman"/>
+          <w:sz w:val="22"/>
+        </w:rPr>
+        <w:t>en</w:t>
+      </w:r>
+      <w:proofErr w:type="spellEnd"/>
+      <w:r>
+        <w:rPr>
+          <w:rFonts w:ascii="Times New Roman" w:hAnsi="Times New Roman" w:cs="Times New Roman"/>
+          <w:sz w:val="22"/>
+        </w:rPr>
+        <w:t>/latest/index.html</w:t>
+      </w:r>
+      <w:r>
+        <w:rPr>
+          <w:rFonts w:ascii="Times New Roman" w:hAnsi="Times New Roman" w:cs="Times New Roman"/>
+          <w:sz w:val="22"/>
+        </w:rPr>
+        <w:t xml:space="preserve"> (accessed on 9 march 2021).</w:t>
       </w:r>
     </w:p>
     <w:sectPr>
-      <w:headerReference w:type="default" r:id="rId8"/>
+      <w:headerReference w:type="default" r:id="rId11"/>
       <w:pgSz w:w="11906" w:h="16838"/>
       <w:pgMar w:top="720" w:right="720" w:bottom="720" w:left="720" w:header="851" w:footer="992" w:gutter="0"/>
       <w:cols w:num="2" w:space="425"/>
@@ -1148,7 +2587,6 @@
         <w:sz w:val="40"/>
       </w:rPr>
       <w:tab/>
-      <w:t>T</w:t>
     </w:r>
     <w:r>
       <w:rPr>
@@ -1156,7 +2594,7 @@
         <w:b/>
         <w:sz w:val="40"/>
       </w:rPr>
-      <w:t>ITLE</w:t>
+      <w:t>Handling and Visualizing Various Data</w:t>
     </w:r>
   </w:p>
   <w:p>
@@ -1203,6 +2641,13 @@
         <w:sz w:val="32"/>
       </w:rPr>
       <w:t>ojeong</w:t>
+    </w:r>
+    <w:r>
+      <w:rPr>
+        <w:rFonts w:ascii="Times New Roman" w:hAnsi="Times New Roman" w:cs="Times New Roman"/>
+        <w:sz w:val="32"/>
+      </w:rPr>
+      <w:t xml:space="preserve"> Lee</w:t>
     </w:r>
     <w:r>
       <w:rPr>
@@ -1965,6 +3410,29 @@
       <w:szCs w:val="20"/>
     </w:rPr>
   </w:style>
+  <w:style w:type="character" w:styleId="Hyperlink">
+    <w:name w:val="Hyperlink"/>
+    <w:basedOn w:val="DefaultParagraphFont"/>
+    <w:uiPriority w:val="99"/>
+    <w:unhideWhenUsed/>
+    <w:rsid w:val="00AB620F"/>
+    <w:rPr>
+      <w:color w:val="0563C1" w:themeColor="hyperlink"/>
+      <w:u w:val="single"/>
+    </w:rPr>
+  </w:style>
+  <w:style w:type="character" w:styleId="UnresolvedMention">
+    <w:name w:val="Unresolved Mention"/>
+    <w:basedOn w:val="DefaultParagraphFont"/>
+    <w:uiPriority w:val="99"/>
+    <w:semiHidden/>
+    <w:unhideWhenUsed/>
+    <w:rsid w:val="00AB620F"/>
+    <w:rPr>
+      <w:color w:val="605E5C"/>
+      <w:shd w:val="clear" w:color="auto" w:fill="E1DFDD"/>
+    </w:rPr>
+  </w:style>
 </w:styles>
 </file>
 
@@ -2268,7 +3736,7 @@
 </file>
 
 <file path=customXml/itemProps1.xml><?xml version="1.0" encoding="utf-8"?>
-<ds:datastoreItem xmlns:ds="http://schemas.openxmlformats.org/officeDocument/2006/customXml" ds:itemID="{94A03D7E-FAB6-4E9B-96EA-ACF8A97CBD32}">
+<ds:datastoreItem xmlns:ds="http://schemas.openxmlformats.org/officeDocument/2006/customXml" ds:itemID="{D4A843E0-72E1-4C91-90CB-9B434D267AD0}">
   <ds:schemaRefs>
     <ds:schemaRef ds:uri="http://schemas.openxmlformats.org/officeDocument/2006/bibliography"/>
   </ds:schemaRefs>

</xml_diff>